<commit_message>
Doc updated about aliases
</commit_message>
<xml_diff>
--- a/docs/NativDebugging.docx
+++ b/docs/NativDebugging.docx
@@ -1,6 +1,6 @@
 
 <file path=word/document.xml><?xml version="1.0" encoding="utf-8"?>
-<w:document xmlns:ve="http://schemas.openxmlformats.org/markup-compatibility/2006" xmlns:o="urn:schemas-microsoft-com:office:office" xmlns:r="http://schemas.openxmlformats.org/officeDocument/2006/relationships" xmlns:m="http://schemas.openxmlformats.org/officeDocument/2006/math" xmlns:v="urn:schemas-microsoft-com:vml" xmlns:wp="http://schemas.openxmlformats.org/drawingml/2006/wordprocessingDrawing" xmlns:w10="urn:schemas-microsoft-com:office:word" xmlns:w="http://schemas.openxmlformats.org/wordprocessingml/2006/main" xmlns:wne="http://schemas.microsoft.com/office/word/2006/wordml">
+<w:document xmlns:wpc="http://schemas.microsoft.com/office/word/2010/wordprocessingCanvas" xmlns:mc="http://schemas.openxmlformats.org/markup-compatibility/2006" xmlns:o="urn:schemas-microsoft-com:office:office" xmlns:r="http://schemas.openxmlformats.org/officeDocument/2006/relationships" xmlns:m="http://schemas.openxmlformats.org/officeDocument/2006/math" xmlns:v="urn:schemas-microsoft-com:vml" xmlns:wp14="http://schemas.microsoft.com/office/word/2010/wordprocessingDrawing" xmlns:wp="http://schemas.openxmlformats.org/drawingml/2006/wordprocessingDrawing" xmlns:w10="urn:schemas-microsoft-com:office:word" xmlns:w="http://schemas.openxmlformats.org/wordprocessingml/2006/main" xmlns:w14="http://schemas.microsoft.com/office/word/2010/wordml" xmlns:wpg="http://schemas.microsoft.com/office/word/2010/wordprocessingGroup" xmlns:wpi="http://schemas.microsoft.com/office/word/2010/wordprocessingInk" xmlns:wne="http://schemas.microsoft.com/office/word/2006/wordml" xmlns:wps="http://schemas.microsoft.com/office/word/2010/wordprocessingShape" mc:Ignorable="w14 wp14">
   <w:body>
     <w:p>
       <w:pPr>
@@ -26,9 +26,11 @@
           <w:numId w:val="1"/>
         </w:numPr>
       </w:pPr>
+      <w:proofErr w:type="spellStart"/>
       <w:r>
         <w:t>src</w:t>
       </w:r>
+      <w:proofErr w:type="spellEnd"/>
     </w:p>
     <w:p>
       <w:pPr>
@@ -94,9 +96,11 @@
           <w:numId w:val="1"/>
         </w:numPr>
       </w:pPr>
+      <w:proofErr w:type="spellStart"/>
       <w:r>
         <w:t>DebuggerInterface</w:t>
       </w:r>
+      <w:proofErr w:type="spellEnd"/>
     </w:p>
     <w:p>
       <w:pPr>
@@ -142,33 +146,39 @@
           <w:numId w:val="1"/>
         </w:numPr>
       </w:pPr>
+      <w:proofErr w:type="spellStart"/>
       <w:r>
         <w:t>bpx</w:t>
       </w:r>
-    </w:p>
-    <w:p>
-      <w:pPr>
-        <w:pStyle w:val="ListParagraph"/>
-        <w:numPr>
-          <w:ilvl w:val="2"/>
-          <w:numId w:val="1"/>
-        </w:numPr>
-      </w:pPr>
+      <w:proofErr w:type="spellEnd"/>
+    </w:p>
+    <w:p>
+      <w:pPr>
+        <w:pStyle w:val="ListParagraph"/>
+        <w:numPr>
+          <w:ilvl w:val="2"/>
+          <w:numId w:val="1"/>
+        </w:numPr>
+      </w:pPr>
+      <w:proofErr w:type="spellStart"/>
       <w:r>
         <w:t>bpl</w:t>
       </w:r>
-    </w:p>
-    <w:p>
-      <w:pPr>
-        <w:pStyle w:val="ListParagraph"/>
-        <w:numPr>
-          <w:ilvl w:val="2"/>
-          <w:numId w:val="1"/>
-        </w:numPr>
-      </w:pPr>
+      <w:proofErr w:type="spellEnd"/>
+    </w:p>
+    <w:p>
+      <w:pPr>
+        <w:pStyle w:val="ListParagraph"/>
+        <w:numPr>
+          <w:ilvl w:val="2"/>
+          <w:numId w:val="1"/>
+        </w:numPr>
+      </w:pPr>
+      <w:proofErr w:type="spellStart"/>
       <w:r>
         <w:t>bpc</w:t>
       </w:r>
+      <w:proofErr w:type="spellEnd"/>
     </w:p>
     <w:p>
       <w:pPr>
@@ -190,9 +200,11 @@
           <w:numId w:val="1"/>
         </w:numPr>
       </w:pPr>
+      <w:proofErr w:type="spellStart"/>
       <w:r>
         <w:t>bpe</w:t>
       </w:r>
+      <w:proofErr w:type="spellEnd"/>
     </w:p>
     <w:p>
       <w:pPr>
@@ -214,239 +226,505 @@
           <w:numId w:val="1"/>
         </w:numPr>
       </w:pPr>
+      <w:proofErr w:type="spellStart"/>
       <w:r>
         <w:t>GUIDisplayInterface</w:t>
       </w:r>
-    </w:p>
-    <w:p>
-      <w:pPr>
-        <w:pStyle w:val="ListParagraph"/>
-        <w:numPr>
-          <w:ilvl w:val="2"/>
-          <w:numId w:val="1"/>
-        </w:numPr>
-      </w:pPr>
-      <w:r>
-        <w:t>hexDisplay(address, length)</w:t>
-      </w:r>
-    </w:p>
-    <w:p>
-      <w:pPr>
-        <w:pStyle w:val="ListParagraph"/>
-        <w:numPr>
-          <w:ilvl w:val="2"/>
-          <w:numId w:val="1"/>
-        </w:numPr>
-      </w:pPr>
-      <w:r>
-        <w:t>mapDisplay(address, length, colorMap)</w:t>
-      </w:r>
-    </w:p>
-    <w:p>
-      <w:pPr>
-        <w:pStyle w:val="ListParagraph"/>
-        <w:numPr>
-          <w:ilvl w:val="1"/>
-          <w:numId w:val="1"/>
-        </w:numPr>
-      </w:pPr>
+      <w:proofErr w:type="spellEnd"/>
+    </w:p>
+    <w:p>
+      <w:pPr>
+        <w:pStyle w:val="ListParagraph"/>
+        <w:numPr>
+          <w:ilvl w:val="2"/>
+          <w:numId w:val="1"/>
+        </w:numPr>
+      </w:pPr>
+      <w:proofErr w:type="spellStart"/>
+      <w:r>
+        <w:t>hexDisplay</w:t>
+      </w:r>
+      <w:proofErr w:type="spellEnd"/>
+      <w:r>
+        <w:t>(address, length)</w:t>
+      </w:r>
+    </w:p>
+    <w:p>
+      <w:pPr>
+        <w:pStyle w:val="ListParagraph"/>
+        <w:numPr>
+          <w:ilvl w:val="2"/>
+          <w:numId w:val="1"/>
+        </w:numPr>
+      </w:pPr>
+      <w:proofErr w:type="spellStart"/>
+      <w:r>
+        <w:t>mapDisplay</w:t>
+      </w:r>
+      <w:proofErr w:type="spellEnd"/>
+      <w:r>
+        <w:t xml:space="preserve">(address, length, </w:t>
+      </w:r>
+      <w:proofErr w:type="spellStart"/>
+      <w:r>
+        <w:t>colorMap</w:t>
+      </w:r>
+      <w:proofErr w:type="spellEnd"/>
+      <w:r>
+        <w:t>)</w:t>
+      </w:r>
+    </w:p>
+    <w:p>
+      <w:pPr>
+        <w:pStyle w:val="ListParagraph"/>
+        <w:numPr>
+          <w:ilvl w:val="1"/>
+          <w:numId w:val="1"/>
+        </w:numPr>
+      </w:pPr>
+      <w:proofErr w:type="spellStart"/>
       <w:r>
         <w:t>MemReaderInterface</w:t>
       </w:r>
-    </w:p>
-    <w:p>
-      <w:pPr>
-        <w:pStyle w:val="ListParagraph"/>
-        <w:numPr>
-          <w:ilvl w:val="2"/>
-          <w:numId w:val="1"/>
-        </w:numPr>
-      </w:pPr>
-      <w:r>
-        <w:t>readAddr(addr)</w:t>
-      </w:r>
-    </w:p>
-    <w:p>
-      <w:pPr>
-        <w:pStyle w:val="ListParagraph"/>
-        <w:numPr>
-          <w:ilvl w:val="2"/>
-          <w:numId w:val="1"/>
-        </w:numPr>
-      </w:pPr>
-      <w:r>
-        <w:t>readQword(addr)</w:t>
-      </w:r>
-    </w:p>
-    <w:p>
-      <w:pPr>
-        <w:pStyle w:val="ListParagraph"/>
-        <w:numPr>
-          <w:ilvl w:val="2"/>
-          <w:numId w:val="1"/>
-        </w:numPr>
-      </w:pPr>
-      <w:r>
-        <w:t>readDword(addr)</w:t>
-      </w:r>
-    </w:p>
-    <w:p>
-      <w:pPr>
-        <w:pStyle w:val="ListParagraph"/>
-        <w:numPr>
-          <w:ilvl w:val="2"/>
-          <w:numId w:val="1"/>
-        </w:numPr>
-      </w:pPr>
-      <w:r>
-        <w:t>readWord(addr)</w:t>
-      </w:r>
-    </w:p>
-    <w:p>
-      <w:pPr>
-        <w:pStyle w:val="ListParagraph"/>
-        <w:numPr>
-          <w:ilvl w:val="2"/>
-          <w:numId w:val="1"/>
-        </w:numPr>
-      </w:pPr>
-      <w:r>
-        <w:t>readByte(addr)</w:t>
-      </w:r>
-    </w:p>
-    <w:p>
-      <w:pPr>
-        <w:pStyle w:val="ListParagraph"/>
-        <w:numPr>
-          <w:ilvl w:val="2"/>
-          <w:numId w:val="1"/>
-        </w:numPr>
-      </w:pPr>
-      <w:r>
-        <w:t>readMemory(addr, length)</w:t>
-      </w:r>
-    </w:p>
-    <w:p>
-      <w:pPr>
-        <w:pStyle w:val="ListParagraph"/>
-        <w:numPr>
-          <w:ilvl w:val="2"/>
-          <w:numId w:val="1"/>
-        </w:numPr>
-      </w:pPr>
-      <w:r>
-        <w:t>readString(addr, isUnicode)</w:t>
-      </w:r>
-    </w:p>
-    <w:p>
-      <w:pPr>
-        <w:pStyle w:val="ListParagraph"/>
-        <w:numPr>
-          <w:ilvl w:val="2"/>
-          <w:numId w:val="1"/>
-        </w:numPr>
-      </w:pPr>
-      <w:r>
-        <w:t>getPointerSize()</w:t>
-      </w:r>
-    </w:p>
-    <w:p>
-      <w:pPr>
-        <w:pStyle w:val="ListParagraph"/>
-        <w:numPr>
-          <w:ilvl w:val="2"/>
-          <w:numId w:val="1"/>
-        </w:numPr>
-      </w:pPr>
+      <w:proofErr w:type="spellEnd"/>
+    </w:p>
+    <w:p>
+      <w:pPr>
+        <w:pStyle w:val="ListParagraph"/>
+        <w:numPr>
+          <w:ilvl w:val="2"/>
+          <w:numId w:val="1"/>
+        </w:numPr>
+      </w:pPr>
+      <w:proofErr w:type="spellStart"/>
+      <w:r>
+        <w:t>readAddr</w:t>
+      </w:r>
+      <w:proofErr w:type="spellEnd"/>
+      <w:r>
+        <w:t>(</w:t>
+      </w:r>
+      <w:proofErr w:type="spellStart"/>
+      <w:r>
+        <w:t>addr</w:t>
+      </w:r>
+      <w:proofErr w:type="spellEnd"/>
+      <w:r>
+        <w:t>)</w:t>
+      </w:r>
+    </w:p>
+    <w:p>
+      <w:pPr>
+        <w:pStyle w:val="ListParagraph"/>
+        <w:numPr>
+          <w:ilvl w:val="2"/>
+          <w:numId w:val="1"/>
+        </w:numPr>
+      </w:pPr>
+      <w:proofErr w:type="spellStart"/>
+      <w:r>
+        <w:t>readQword</w:t>
+      </w:r>
+      <w:proofErr w:type="spellEnd"/>
+      <w:r>
+        <w:t>(</w:t>
+      </w:r>
+      <w:proofErr w:type="spellStart"/>
+      <w:r>
+        <w:t>addr</w:t>
+      </w:r>
+      <w:proofErr w:type="spellEnd"/>
+      <w:r>
+        <w:t>)</w:t>
+      </w:r>
+      <w:r>
+        <w:t xml:space="preserve"> # Also </w:t>
+      </w:r>
+      <w:r>
+        <w:t>accessible</w:t>
+      </w:r>
+      <w:r>
+        <w:t xml:space="preserve"> by </w:t>
+      </w:r>
+      <w:proofErr w:type="spellStart"/>
+      <w:r>
+        <w:t>dq</w:t>
+      </w:r>
+      <w:proofErr w:type="spellEnd"/>
+    </w:p>
+    <w:p>
+      <w:pPr>
+        <w:pStyle w:val="ListParagraph"/>
+        <w:numPr>
+          <w:ilvl w:val="2"/>
+          <w:numId w:val="1"/>
+        </w:numPr>
+      </w:pPr>
+      <w:proofErr w:type="spellStart"/>
+      <w:r>
+        <w:t>readDword</w:t>
+      </w:r>
+      <w:proofErr w:type="spellEnd"/>
+      <w:r>
+        <w:t>(</w:t>
+      </w:r>
+      <w:proofErr w:type="spellStart"/>
+      <w:r>
+        <w:t>addr</w:t>
+      </w:r>
+      <w:proofErr w:type="spellEnd"/>
+      <w:r>
+        <w:t>)</w:t>
+      </w:r>
+      <w:r>
+        <w:t xml:space="preserve"> # Also accessible by </w:t>
+      </w:r>
+      <w:proofErr w:type="spellStart"/>
+      <w:r>
+        <w:t>dd</w:t>
+      </w:r>
+      <w:proofErr w:type="spellEnd"/>
+    </w:p>
+    <w:p>
+      <w:pPr>
+        <w:pStyle w:val="ListParagraph"/>
+        <w:numPr>
+          <w:ilvl w:val="2"/>
+          <w:numId w:val="1"/>
+        </w:numPr>
+      </w:pPr>
+      <w:proofErr w:type="spellStart"/>
+      <w:r>
+        <w:t>readWord</w:t>
+      </w:r>
+      <w:proofErr w:type="spellEnd"/>
+      <w:r>
+        <w:t>(</w:t>
+      </w:r>
+      <w:proofErr w:type="spellStart"/>
+      <w:r>
+        <w:t>addr</w:t>
+      </w:r>
+      <w:proofErr w:type="spellEnd"/>
+      <w:r>
+        <w:t>)</w:t>
+      </w:r>
+      <w:r>
+        <w:t xml:space="preserve"> # </w:t>
+      </w:r>
+      <w:r>
+        <w:t>Also accessible by</w:t>
+      </w:r>
+      <w:r>
+        <w:t xml:space="preserve"> </w:t>
+      </w:r>
+      <w:proofErr w:type="spellStart"/>
+      <w:r>
+        <w:t>dw</w:t>
+      </w:r>
+      <w:proofErr w:type="spellEnd"/>
+    </w:p>
+    <w:p>
+      <w:pPr>
+        <w:pStyle w:val="ListParagraph"/>
+        <w:numPr>
+          <w:ilvl w:val="2"/>
+          <w:numId w:val="1"/>
+        </w:numPr>
+      </w:pPr>
+      <w:proofErr w:type="spellStart"/>
+      <w:r>
+        <w:t>readByte</w:t>
+      </w:r>
+      <w:proofErr w:type="spellEnd"/>
+      <w:r>
+        <w:t>(</w:t>
+      </w:r>
+      <w:proofErr w:type="spellStart"/>
+      <w:r>
+        <w:t>addr</w:t>
+      </w:r>
+      <w:proofErr w:type="spellEnd"/>
+      <w:r>
+        <w:t>)</w:t>
+      </w:r>
+      <w:r>
+        <w:t xml:space="preserve"> # </w:t>
+      </w:r>
+      <w:r>
+        <w:t>Also accessible by</w:t>
+      </w:r>
+      <w:r>
+        <w:t xml:space="preserve"> </w:t>
+      </w:r>
+      <w:proofErr w:type="spellStart"/>
+      <w:r>
+        <w:t>db</w:t>
+      </w:r>
+      <w:proofErr w:type="spellEnd"/>
+    </w:p>
+    <w:p>
+      <w:pPr>
+        <w:pStyle w:val="ListParagraph"/>
+        <w:numPr>
+          <w:ilvl w:val="2"/>
+          <w:numId w:val="1"/>
+        </w:numPr>
+      </w:pPr>
+      <w:proofErr w:type="spellStart"/>
+      <w:r>
+        <w:t>readMemory</w:t>
+      </w:r>
+      <w:proofErr w:type="spellEnd"/>
+      <w:r>
+        <w:t>(</w:t>
+      </w:r>
+      <w:proofErr w:type="spellStart"/>
+      <w:r>
+        <w:t>add</w:t>
+      </w:r>
+      <w:bookmarkStart w:id="0" w:name="_GoBack"/>
+      <w:bookmarkEnd w:id="0"/>
+      <w:r>
+        <w:t>r</w:t>
+      </w:r>
+      <w:proofErr w:type="spellEnd"/>
+      <w:r>
+        <w:t>, length)</w:t>
+      </w:r>
+    </w:p>
+    <w:p>
+      <w:pPr>
+        <w:pStyle w:val="ListParagraph"/>
+        <w:numPr>
+          <w:ilvl w:val="2"/>
+          <w:numId w:val="1"/>
+        </w:numPr>
+      </w:pPr>
+      <w:proofErr w:type="spellStart"/>
+      <w:r>
+        <w:t>readString</w:t>
+      </w:r>
+      <w:proofErr w:type="spellEnd"/>
+      <w:r>
+        <w:t>(</w:t>
+      </w:r>
+      <w:proofErr w:type="spellStart"/>
+      <w:r>
+        <w:t>addr</w:t>
+      </w:r>
+      <w:proofErr w:type="spellEnd"/>
+      <w:r>
+        <w:t xml:space="preserve">, </w:t>
+      </w:r>
+      <w:proofErr w:type="spellStart"/>
+      <w:r>
+        <w:t>isUnicode</w:t>
+      </w:r>
+      <w:proofErr w:type="spellEnd"/>
+      <w:r>
+        <w:t>)</w:t>
+      </w:r>
+    </w:p>
+    <w:p>
+      <w:pPr>
+        <w:pStyle w:val="ListParagraph"/>
+        <w:numPr>
+          <w:ilvl w:val="2"/>
+          <w:numId w:val="1"/>
+        </w:numPr>
+      </w:pPr>
+      <w:proofErr w:type="spellStart"/>
+      <w:r>
+        <w:t>getPointerSize</w:t>
+      </w:r>
+      <w:proofErr w:type="spellEnd"/>
+      <w:r>
+        <w:t>()</w:t>
+      </w:r>
+    </w:p>
+    <w:p>
+      <w:pPr>
+        <w:pStyle w:val="ListParagraph"/>
+        <w:numPr>
+          <w:ilvl w:val="2"/>
+          <w:numId w:val="1"/>
+        </w:numPr>
+      </w:pPr>
+      <w:proofErr w:type="spellStart"/>
       <w:r>
         <w:t>getEnd</w:t>
       </w:r>
       <w:r>
-        <w:t>ianity()</w:t>
-      </w:r>
-    </w:p>
-    <w:p>
-      <w:pPr>
-        <w:pStyle w:val="ListParagraph"/>
-        <w:numPr>
-          <w:ilvl w:val="1"/>
-          <w:numId w:val="1"/>
-        </w:numPr>
-      </w:pPr>
+        <w:t>ianity</w:t>
+      </w:r>
+      <w:proofErr w:type="spellEnd"/>
+      <w:r>
+        <w:t>()</w:t>
+      </w:r>
+    </w:p>
+    <w:p>
+      <w:pPr>
+        <w:pStyle w:val="ListParagraph"/>
+        <w:numPr>
+          <w:ilvl w:val="1"/>
+          <w:numId w:val="1"/>
+        </w:numPr>
+      </w:pPr>
+      <w:proofErr w:type="spellStart"/>
       <w:r>
         <w:t>MemWriterInterface</w:t>
       </w:r>
-    </w:p>
-    <w:p>
-      <w:pPr>
-        <w:pStyle w:val="ListParagraph"/>
-        <w:numPr>
-          <w:ilvl w:val="2"/>
-          <w:numId w:val="1"/>
-        </w:numPr>
-      </w:pPr>
-      <w:r>
-        <w:t>writeAddr(addr, value)</w:t>
-      </w:r>
-    </w:p>
-    <w:p>
-      <w:pPr>
-        <w:pStyle w:val="ListParagraph"/>
-        <w:numPr>
-          <w:ilvl w:val="2"/>
-          <w:numId w:val="1"/>
-        </w:numPr>
-      </w:pPr>
-      <w:r>
-        <w:t>writeQword(addr, value)</w:t>
-      </w:r>
-    </w:p>
-    <w:p>
-      <w:pPr>
-        <w:pStyle w:val="ListParagraph"/>
-        <w:numPr>
-          <w:ilvl w:val="2"/>
-          <w:numId w:val="1"/>
-        </w:numPr>
-      </w:pPr>
-      <w:r>
-        <w:t>writeDword(addr, value)</w:t>
-      </w:r>
-    </w:p>
-    <w:p>
-      <w:pPr>
-        <w:pStyle w:val="ListParagraph"/>
-        <w:numPr>
-          <w:ilvl w:val="2"/>
-          <w:numId w:val="1"/>
-        </w:numPr>
-      </w:pPr>
-      <w:r>
-        <w:t>writeWord(addr, value)</w:t>
-      </w:r>
-    </w:p>
-    <w:p>
-      <w:pPr>
-        <w:pStyle w:val="ListParagraph"/>
-        <w:numPr>
-          <w:ilvl w:val="2"/>
-          <w:numId w:val="1"/>
-        </w:numPr>
-      </w:pPr>
-      <w:r>
-        <w:t>writeByte(addr, value)</w:t>
-      </w:r>
-    </w:p>
-    <w:p>
-      <w:pPr>
-        <w:pStyle w:val="ListParagraph"/>
-        <w:numPr>
-          <w:ilvl w:val="2"/>
-          <w:numId w:val="1"/>
-        </w:numPr>
-      </w:pPr>
-      <w:r>
-        <w:t>writeMemory(addr, data)</w:t>
+      <w:proofErr w:type="spellEnd"/>
+    </w:p>
+    <w:p>
+      <w:pPr>
+        <w:pStyle w:val="ListParagraph"/>
+        <w:numPr>
+          <w:ilvl w:val="2"/>
+          <w:numId w:val="1"/>
+        </w:numPr>
+      </w:pPr>
+      <w:proofErr w:type="spellStart"/>
+      <w:r>
+        <w:t>writeAddr</w:t>
+      </w:r>
+      <w:proofErr w:type="spellEnd"/>
+      <w:r>
+        <w:t>(</w:t>
+      </w:r>
+      <w:proofErr w:type="spellStart"/>
+      <w:r>
+        <w:t>addr</w:t>
+      </w:r>
+      <w:proofErr w:type="spellEnd"/>
+      <w:r>
+        <w:t>, value)</w:t>
+      </w:r>
+    </w:p>
+    <w:p>
+      <w:pPr>
+        <w:pStyle w:val="ListParagraph"/>
+        <w:numPr>
+          <w:ilvl w:val="2"/>
+          <w:numId w:val="1"/>
+        </w:numPr>
+      </w:pPr>
+      <w:proofErr w:type="spellStart"/>
+      <w:r>
+        <w:t>writeQword</w:t>
+      </w:r>
+      <w:proofErr w:type="spellEnd"/>
+      <w:r>
+        <w:t>(</w:t>
+      </w:r>
+      <w:proofErr w:type="spellStart"/>
+      <w:r>
+        <w:t>addr</w:t>
+      </w:r>
+      <w:proofErr w:type="spellEnd"/>
+      <w:r>
+        <w:t>, value)</w:t>
+      </w:r>
+    </w:p>
+    <w:p>
+      <w:pPr>
+        <w:pStyle w:val="ListParagraph"/>
+        <w:numPr>
+          <w:ilvl w:val="2"/>
+          <w:numId w:val="1"/>
+        </w:numPr>
+      </w:pPr>
+      <w:proofErr w:type="spellStart"/>
+      <w:r>
+        <w:t>writeDword</w:t>
+      </w:r>
+      <w:proofErr w:type="spellEnd"/>
+      <w:r>
+        <w:t>(</w:t>
+      </w:r>
+      <w:proofErr w:type="spellStart"/>
+      <w:r>
+        <w:t>addr</w:t>
+      </w:r>
+      <w:proofErr w:type="spellEnd"/>
+      <w:r>
+        <w:t>, value)</w:t>
+      </w:r>
+    </w:p>
+    <w:p>
+      <w:pPr>
+        <w:pStyle w:val="ListParagraph"/>
+        <w:numPr>
+          <w:ilvl w:val="2"/>
+          <w:numId w:val="1"/>
+        </w:numPr>
+      </w:pPr>
+      <w:proofErr w:type="spellStart"/>
+      <w:r>
+        <w:t>writeWord</w:t>
+      </w:r>
+      <w:proofErr w:type="spellEnd"/>
+      <w:r>
+        <w:t>(</w:t>
+      </w:r>
+      <w:proofErr w:type="spellStart"/>
+      <w:r>
+        <w:t>addr</w:t>
+      </w:r>
+      <w:proofErr w:type="spellEnd"/>
+      <w:r>
+        <w:t>, value)</w:t>
+      </w:r>
+    </w:p>
+    <w:p>
+      <w:pPr>
+        <w:pStyle w:val="ListParagraph"/>
+        <w:numPr>
+          <w:ilvl w:val="2"/>
+          <w:numId w:val="1"/>
+        </w:numPr>
+      </w:pPr>
+      <w:proofErr w:type="spellStart"/>
+      <w:r>
+        <w:t>writeByte</w:t>
+      </w:r>
+      <w:proofErr w:type="spellEnd"/>
+      <w:r>
+        <w:t>(</w:t>
+      </w:r>
+      <w:proofErr w:type="spellStart"/>
+      <w:r>
+        <w:t>addr</w:t>
+      </w:r>
+      <w:proofErr w:type="spellEnd"/>
+      <w:r>
+        <w:t>, value)</w:t>
+      </w:r>
+    </w:p>
+    <w:p>
+      <w:pPr>
+        <w:pStyle w:val="ListParagraph"/>
+        <w:numPr>
+          <w:ilvl w:val="2"/>
+          <w:numId w:val="1"/>
+        </w:numPr>
+      </w:pPr>
+      <w:proofErr w:type="spellStart"/>
+      <w:r>
+        <w:t>writeMemory</w:t>
+      </w:r>
+      <w:proofErr w:type="spellEnd"/>
+      <w:r>
+        <w:t>(</w:t>
+      </w:r>
+      <w:proofErr w:type="spellStart"/>
+      <w:r>
+        <w:t>addr</w:t>
+      </w:r>
+      <w:proofErr w:type="spellEnd"/>
+      <w:r>
+        <w:t>, data)</w:t>
       </w:r>
     </w:p>
     <w:p>
@@ -457,34 +735,59 @@
           <w:numId w:val="1"/>
         </w:numPr>
       </w:pPr>
+      <w:proofErr w:type="spellStart"/>
       <w:r>
         <w:lastRenderedPageBreak/>
         <w:t>RecursiveFind</w:t>
       </w:r>
-    </w:p>
-    <w:p>
-      <w:pPr>
-        <w:pStyle w:val="ListParagraph"/>
-        <w:numPr>
-          <w:ilvl w:val="1"/>
-          <w:numId w:val="1"/>
-        </w:numPr>
-      </w:pPr>
-      <w:r>
-        <w:t>recursiveFind(target, start_address, length, hops, delta, must, isVerbos)</w:t>
-      </w:r>
-    </w:p>
-    <w:p>
-      <w:pPr>
-        <w:pStyle w:val="ListParagraph"/>
-        <w:numPr>
-          <w:ilvl w:val="1"/>
-          <w:numId w:val="1"/>
-        </w:numPr>
-      </w:pPr>
+      <w:proofErr w:type="spellEnd"/>
+    </w:p>
+    <w:p>
+      <w:pPr>
+        <w:pStyle w:val="ListParagraph"/>
+        <w:numPr>
+          <w:ilvl w:val="1"/>
+          <w:numId w:val="1"/>
+        </w:numPr>
+      </w:pPr>
+      <w:proofErr w:type="spellStart"/>
+      <w:r>
+        <w:t>recursiveFind</w:t>
+      </w:r>
+      <w:proofErr w:type="spellEnd"/>
+      <w:r>
+        <w:t xml:space="preserve">(target, </w:t>
+      </w:r>
+      <w:proofErr w:type="spellStart"/>
+      <w:r>
+        <w:t>start_address</w:t>
+      </w:r>
+      <w:proofErr w:type="spellEnd"/>
+      <w:r>
+        <w:t xml:space="preserve">, length, hops, delta, must, </w:t>
+      </w:r>
+      <w:proofErr w:type="spellStart"/>
+      <w:r>
+        <w:t>isVerbos</w:t>
+      </w:r>
+      <w:proofErr w:type="spellEnd"/>
+      <w:r>
+        <w:t>)</w:t>
+      </w:r>
+    </w:p>
+    <w:p>
+      <w:pPr>
+        <w:pStyle w:val="ListParagraph"/>
+        <w:numPr>
+          <w:ilvl w:val="1"/>
+          <w:numId w:val="1"/>
+        </w:numPr>
+      </w:pPr>
+      <w:proofErr w:type="spellStart"/>
       <w:r>
         <w:t>printRecursiveFindResult</w:t>
       </w:r>
+      <w:proofErr w:type="spellEnd"/>
     </w:p>
     <w:p>
       <w:pPr>
@@ -494,68 +797,188 @@
           <w:numId w:val="1"/>
         </w:numPr>
       </w:pPr>
+      <w:proofErr w:type="spellStart"/>
       <w:r>
         <w:t>MemReaderBase</w:t>
       </w:r>
-    </w:p>
-    <w:p>
-      <w:pPr>
-        <w:pStyle w:val="ListParagraph"/>
-        <w:numPr>
-          <w:ilvl w:val="1"/>
-          <w:numId w:val="1"/>
-        </w:numPr>
-      </w:pPr>
+      <w:proofErr w:type="spellEnd"/>
+    </w:p>
+    <w:p>
+      <w:pPr>
+        <w:pStyle w:val="ListParagraph"/>
+        <w:numPr>
+          <w:ilvl w:val="1"/>
+          <w:numId w:val="1"/>
+        </w:numPr>
+      </w:pPr>
+      <w:proofErr w:type="spellStart"/>
       <w:r>
         <w:t>resolveOffsetsList</w:t>
       </w:r>
-    </w:p>
-    <w:p>
-      <w:pPr>
-        <w:pStyle w:val="ListParagraph"/>
-        <w:numPr>
-          <w:ilvl w:val="1"/>
-          <w:numId w:val="1"/>
-        </w:numPr>
-      </w:pPr>
-      <w:r>
-        <w:t>readNPrintQwords(addr, length, isNoBase, itemsInRow)</w:t>
-      </w:r>
-    </w:p>
-    <w:p>
-      <w:pPr>
-        <w:pStyle w:val="ListParagraph"/>
-        <w:numPr>
-          <w:ilvl w:val="1"/>
-          <w:numId w:val="1"/>
-        </w:numPr>
-      </w:pPr>
-      <w:r>
-        <w:t>readNPrintDwords(addr, length, isNoBase, itemsInRow)</w:t>
-      </w:r>
-    </w:p>
-    <w:p>
-      <w:pPr>
-        <w:pStyle w:val="ListParagraph"/>
-        <w:numPr>
-          <w:ilvl w:val="1"/>
-          <w:numId w:val="1"/>
-        </w:numPr>
-      </w:pPr>
-      <w:r>
-        <w:t>readNPrintWords(addr, length, isNoBase, itemsInRow)</w:t>
-      </w:r>
-    </w:p>
-    <w:p>
-      <w:pPr>
-        <w:pStyle w:val="ListParagraph"/>
-        <w:numPr>
-          <w:ilvl w:val="1"/>
-          <w:numId w:val="1"/>
-        </w:numPr>
-      </w:pPr>
-      <w:r>
-        <w:t>readNPrintBin(addr, length, isNoBase, itemsInRow)</w:t>
+      <w:proofErr w:type="spellEnd"/>
+    </w:p>
+    <w:p>
+      <w:pPr>
+        <w:pStyle w:val="ListParagraph"/>
+        <w:numPr>
+          <w:ilvl w:val="1"/>
+          <w:numId w:val="1"/>
+        </w:numPr>
+      </w:pPr>
+      <w:proofErr w:type="spellStart"/>
+      <w:r>
+        <w:t>readNPrintQwords</w:t>
+      </w:r>
+      <w:proofErr w:type="spellEnd"/>
+      <w:r>
+        <w:t>(</w:t>
+      </w:r>
+      <w:proofErr w:type="spellStart"/>
+      <w:r>
+        <w:t>addr</w:t>
+      </w:r>
+      <w:proofErr w:type="spellEnd"/>
+      <w:r>
+        <w:t xml:space="preserve">, length, </w:t>
+      </w:r>
+      <w:proofErr w:type="spellStart"/>
+      <w:r>
+        <w:t>isNoBase</w:t>
+      </w:r>
+      <w:proofErr w:type="spellEnd"/>
+      <w:r>
+        <w:t xml:space="preserve">, </w:t>
+      </w:r>
+      <w:proofErr w:type="spellStart"/>
+      <w:r>
+        <w:t>itemsInRow</w:t>
+      </w:r>
+      <w:proofErr w:type="spellEnd"/>
+      <w:r>
+        <w:t>)</w:t>
+      </w:r>
+    </w:p>
+    <w:p>
+      <w:pPr>
+        <w:pStyle w:val="ListParagraph"/>
+        <w:numPr>
+          <w:ilvl w:val="1"/>
+          <w:numId w:val="1"/>
+        </w:numPr>
+      </w:pPr>
+      <w:proofErr w:type="spellStart"/>
+      <w:r>
+        <w:t>readNPrintDwords</w:t>
+      </w:r>
+      <w:proofErr w:type="spellEnd"/>
+      <w:r>
+        <w:t>(</w:t>
+      </w:r>
+      <w:proofErr w:type="spellStart"/>
+      <w:r>
+        <w:t>addr</w:t>
+      </w:r>
+      <w:proofErr w:type="spellEnd"/>
+      <w:r>
+        <w:t xml:space="preserve">, length, </w:t>
+      </w:r>
+      <w:proofErr w:type="spellStart"/>
+      <w:r>
+        <w:t>isNoBase</w:t>
+      </w:r>
+      <w:proofErr w:type="spellEnd"/>
+      <w:r>
+        <w:t xml:space="preserve">, </w:t>
+      </w:r>
+      <w:proofErr w:type="spellStart"/>
+      <w:r>
+        <w:t>itemsInRow</w:t>
+      </w:r>
+      <w:proofErr w:type="spellEnd"/>
+      <w:r>
+        <w:t>)</w:t>
+      </w:r>
+    </w:p>
+    <w:p>
+      <w:pPr>
+        <w:pStyle w:val="ListParagraph"/>
+        <w:numPr>
+          <w:ilvl w:val="1"/>
+          <w:numId w:val="1"/>
+        </w:numPr>
+      </w:pPr>
+      <w:proofErr w:type="spellStart"/>
+      <w:r>
+        <w:t>readNPrintWords</w:t>
+      </w:r>
+      <w:proofErr w:type="spellEnd"/>
+      <w:r>
+        <w:t>(</w:t>
+      </w:r>
+      <w:proofErr w:type="spellStart"/>
+      <w:r>
+        <w:t>addr</w:t>
+      </w:r>
+      <w:proofErr w:type="spellEnd"/>
+      <w:r>
+        <w:t xml:space="preserve">, length, </w:t>
+      </w:r>
+      <w:proofErr w:type="spellStart"/>
+      <w:r>
+        <w:t>isNoBase</w:t>
+      </w:r>
+      <w:proofErr w:type="spellEnd"/>
+      <w:r>
+        <w:t xml:space="preserve">, </w:t>
+      </w:r>
+      <w:proofErr w:type="spellStart"/>
+      <w:r>
+        <w:t>itemsInRow</w:t>
+      </w:r>
+      <w:proofErr w:type="spellEnd"/>
+      <w:r>
+        <w:t>)</w:t>
+      </w:r>
+    </w:p>
+    <w:p>
+      <w:pPr>
+        <w:pStyle w:val="ListParagraph"/>
+        <w:numPr>
+          <w:ilvl w:val="1"/>
+          <w:numId w:val="1"/>
+        </w:numPr>
+      </w:pPr>
+      <w:proofErr w:type="spellStart"/>
+      <w:r>
+        <w:t>readNPrintBin</w:t>
+      </w:r>
+      <w:proofErr w:type="spellEnd"/>
+      <w:r>
+        <w:t>(</w:t>
+      </w:r>
+      <w:proofErr w:type="spellStart"/>
+      <w:r>
+        <w:t>addr</w:t>
+      </w:r>
+      <w:proofErr w:type="spellEnd"/>
+      <w:r>
+        <w:t xml:space="preserve">, length, </w:t>
+      </w:r>
+      <w:proofErr w:type="spellStart"/>
+      <w:r>
+        <w:t>isNoBase</w:t>
+      </w:r>
+      <w:proofErr w:type="spellEnd"/>
+      <w:r>
+        <w:t xml:space="preserve">, </w:t>
+      </w:r>
+      <w:proofErr w:type="spellStart"/>
+      <w:r>
+        <w:t>itemsInRow</w:t>
+      </w:r>
+      <w:proofErr w:type="spellEnd"/>
+      <w:r>
+        <w:t>)</w:t>
       </w:r>
     </w:p>
     <w:p>
@@ -590,33 +1013,79 @@
           <w:numId w:val="1"/>
         </w:numPr>
       </w:pPr>
-      <w:r>
-        <w:t>makeQwordsList, makeDwordsList, makeWordsList, makeBytesList</w:t>
-      </w:r>
-    </w:p>
-    <w:p>
-      <w:pPr>
-        <w:pStyle w:val="ListParagraph"/>
-        <w:numPr>
-          <w:ilvl w:val="1"/>
-          <w:numId w:val="1"/>
-        </w:numPr>
-      </w:pPr>
+      <w:proofErr w:type="spellStart"/>
+      <w:r>
+        <w:t>makeQwordsList</w:t>
+      </w:r>
+      <w:proofErr w:type="spellEnd"/>
+      <w:r>
+        <w:t xml:space="preserve">, </w:t>
+      </w:r>
+      <w:proofErr w:type="spellStart"/>
+      <w:r>
+        <w:t>makeDwordsList</w:t>
+      </w:r>
+      <w:proofErr w:type="spellEnd"/>
+      <w:r>
+        <w:t xml:space="preserve">, </w:t>
+      </w:r>
+      <w:proofErr w:type="spellStart"/>
+      <w:r>
+        <w:t>makeWordsList</w:t>
+      </w:r>
+      <w:proofErr w:type="spellEnd"/>
+      <w:r>
+        <w:t xml:space="preserve">, </w:t>
+      </w:r>
+      <w:proofErr w:type="spellStart"/>
+      <w:r>
+        <w:t>makeBytesList</w:t>
+      </w:r>
+      <w:proofErr w:type="spellEnd"/>
+    </w:p>
+    <w:p>
+      <w:pPr>
+        <w:pStyle w:val="ListParagraph"/>
+        <w:numPr>
+          <w:ilvl w:val="1"/>
+          <w:numId w:val="1"/>
+        </w:numPr>
+      </w:pPr>
+      <w:proofErr w:type="spellStart"/>
       <w:r>
         <w:t>printIntTable</w:t>
       </w:r>
-    </w:p>
-    <w:p>
-      <w:pPr>
-        <w:pStyle w:val="ListParagraph"/>
-        <w:numPr>
-          <w:ilvl w:val="1"/>
-          <w:numId w:val="1"/>
-        </w:numPr>
-      </w:pPr>
-      <w:r>
-        <w:t>printAsQwordsTable, printAsDwordsTable, printAsWordsTable</w:t>
-      </w:r>
+      <w:proofErr w:type="spellEnd"/>
+    </w:p>
+    <w:p>
+      <w:pPr>
+        <w:pStyle w:val="ListParagraph"/>
+        <w:numPr>
+          <w:ilvl w:val="1"/>
+          <w:numId w:val="1"/>
+        </w:numPr>
+      </w:pPr>
+      <w:proofErr w:type="spellStart"/>
+      <w:r>
+        <w:t>printAsQwordsTable</w:t>
+      </w:r>
+      <w:proofErr w:type="spellEnd"/>
+      <w:r>
+        <w:t xml:space="preserve">, </w:t>
+      </w:r>
+      <w:proofErr w:type="spellStart"/>
+      <w:r>
+        <w:t>printAsDwordsTable</w:t>
+      </w:r>
+      <w:proofErr w:type="spellEnd"/>
+      <w:r>
+        <w:t xml:space="preserve">, </w:t>
+      </w:r>
+      <w:proofErr w:type="spellStart"/>
+      <w:r>
+        <w:t>printAsWordsTable</w:t>
+      </w:r>
+      <w:proofErr w:type="spellEnd"/>
     </w:p>
     <w:p>
       <w:pPr>
@@ -638,8 +1107,21 @@
           <w:numId w:val="1"/>
         </w:numPr>
       </w:pPr>
-      <w:r>
-        <w:t>buffDiff(buffers, chunk_size)</w:t>
+      <w:proofErr w:type="spellStart"/>
+      <w:r>
+        <w:t>buffDiff</w:t>
+      </w:r>
+      <w:proofErr w:type="spellEnd"/>
+      <w:r>
+        <w:t xml:space="preserve">(buffers, </w:t>
+      </w:r>
+      <w:proofErr w:type="spellStart"/>
+      <w:r>
+        <w:t>chunk_size</w:t>
+      </w:r>
+      <w:proofErr w:type="spellEnd"/>
+      <w:r>
+        <w:t>)</w:t>
       </w:r>
     </w:p>
     <w:p>
@@ -662,32 +1144,71 @@
           <w:numId w:val="1"/>
         </w:numPr>
       </w:pPr>
-      <w:r>
-        <w:t>getIpcsInfo(isVerbos)</w:t>
-      </w:r>
-    </w:p>
-    <w:p>
-      <w:pPr>
-        <w:pStyle w:val="ListParagraph"/>
-        <w:numPr>
-          <w:ilvl w:val="1"/>
-          <w:numId w:val="1"/>
-        </w:numPr>
-      </w:pPr>
-      <w:r>
-        <w:t>getAllShmidsInfo(ownerFilter)</w:t>
-      </w:r>
-    </w:p>
-    <w:p>
-      <w:pPr>
-        <w:pStyle w:val="ListParagraph"/>
-        <w:numPr>
-          <w:ilvl w:val="1"/>
-          <w:numId w:val="1"/>
-        </w:numPr>
-      </w:pPr>
-      <w:r>
-        <w:t>getShmids(ownerFilter)</w:t>
+      <w:proofErr w:type="spellStart"/>
+      <w:r>
+        <w:t>getIpcsInfo</w:t>
+      </w:r>
+      <w:proofErr w:type="spellEnd"/>
+      <w:r>
+        <w:t>(</w:t>
+      </w:r>
+      <w:proofErr w:type="spellStart"/>
+      <w:r>
+        <w:t>isVerbos</w:t>
+      </w:r>
+      <w:proofErr w:type="spellEnd"/>
+      <w:r>
+        <w:t>)</w:t>
+      </w:r>
+    </w:p>
+    <w:p>
+      <w:pPr>
+        <w:pStyle w:val="ListParagraph"/>
+        <w:numPr>
+          <w:ilvl w:val="1"/>
+          <w:numId w:val="1"/>
+        </w:numPr>
+      </w:pPr>
+      <w:proofErr w:type="spellStart"/>
+      <w:r>
+        <w:t>getAllShmidsInfo</w:t>
+      </w:r>
+      <w:proofErr w:type="spellEnd"/>
+      <w:r>
+        <w:t>(</w:t>
+      </w:r>
+      <w:proofErr w:type="spellStart"/>
+      <w:r>
+        <w:t>ownerFilter</w:t>
+      </w:r>
+      <w:proofErr w:type="spellEnd"/>
+      <w:r>
+        <w:t>)</w:t>
+      </w:r>
+    </w:p>
+    <w:p>
+      <w:pPr>
+        <w:pStyle w:val="ListParagraph"/>
+        <w:numPr>
+          <w:ilvl w:val="1"/>
+          <w:numId w:val="1"/>
+        </w:numPr>
+      </w:pPr>
+      <w:proofErr w:type="spellStart"/>
+      <w:r>
+        <w:t>getShmids</w:t>
+      </w:r>
+      <w:proofErr w:type="spellEnd"/>
+      <w:r>
+        <w:t>(</w:t>
+      </w:r>
+      <w:proofErr w:type="spellStart"/>
+      <w:r>
+        <w:t>ownerFilter</w:t>
+      </w:r>
+      <w:proofErr w:type="spellEnd"/>
+      <w:r>
+        <w:t>)</w:t>
       </w:r>
     </w:p>
     <w:p>
@@ -710,81 +1231,120 @@
           <w:numId w:val="1"/>
         </w:numPr>
       </w:pPr>
-      <w:r>
-        <w:t>CreatePatternsFinder(memReader)</w:t>
-      </w:r>
-    </w:p>
-    <w:p>
-      <w:pPr>
-        <w:pStyle w:val="ListParagraph"/>
-        <w:numPr>
-          <w:ilvl w:val="1"/>
-          <w:numId w:val="1"/>
-        </w:numPr>
-      </w:pPr>
+      <w:proofErr w:type="spellStart"/>
+      <w:r>
+        <w:t>CreatePatternsFinder</w:t>
+      </w:r>
+      <w:proofErr w:type="spellEnd"/>
+      <w:r>
+        <w:t>(</w:t>
+      </w:r>
+      <w:proofErr w:type="spellStart"/>
+      <w:r>
+        <w:t>memReader</w:t>
+      </w:r>
+      <w:proofErr w:type="spellEnd"/>
+      <w:r>
+        <w:t>)</w:t>
+      </w:r>
+    </w:p>
+    <w:p>
+      <w:pPr>
+        <w:pStyle w:val="ListParagraph"/>
+        <w:numPr>
+          <w:ilvl w:val="1"/>
+          <w:numId w:val="1"/>
+        </w:numPr>
+      </w:pPr>
+      <w:proofErr w:type="spellStart"/>
       <w:r>
         <w:t>PatternFinder</w:t>
       </w:r>
-    </w:p>
-    <w:p>
-      <w:pPr>
-        <w:pStyle w:val="ListParagraph"/>
-        <w:numPr>
-          <w:ilvl w:val="2"/>
-          <w:numId w:val="1"/>
-        </w:numPr>
-      </w:pPr>
-      <w:r>
-        <w:t>Search(pattern, startAddress, lastAddress, context)</w:t>
-      </w:r>
-    </w:p>
-    <w:p>
-      <w:pPr>
-        <w:pStyle w:val="ListParagraph"/>
-        <w:numPr>
-          <w:ilvl w:val="1"/>
-          <w:numId w:val="1"/>
-        </w:numPr>
-      </w:pPr>
+      <w:proofErr w:type="spellEnd"/>
+    </w:p>
+    <w:p>
+      <w:pPr>
+        <w:pStyle w:val="ListParagraph"/>
+        <w:numPr>
+          <w:ilvl w:val="2"/>
+          <w:numId w:val="1"/>
+        </w:numPr>
+      </w:pPr>
+      <w:r>
+        <w:t xml:space="preserve">Search(pattern, </w:t>
+      </w:r>
+      <w:proofErr w:type="spellStart"/>
+      <w:r>
+        <w:t>startAddress</w:t>
+      </w:r>
+      <w:proofErr w:type="spellEnd"/>
+      <w:r>
+        <w:t xml:space="preserve">, </w:t>
+      </w:r>
+      <w:proofErr w:type="spellStart"/>
+      <w:r>
+        <w:t>lastAddress</w:t>
+      </w:r>
+      <w:proofErr w:type="spellEnd"/>
+      <w:r>
+        <w:t>, context)</w:t>
+      </w:r>
+    </w:p>
+    <w:p>
+      <w:pPr>
+        <w:pStyle w:val="ListParagraph"/>
+        <w:numPr>
+          <w:ilvl w:val="1"/>
+          <w:numId w:val="1"/>
+        </w:numPr>
+      </w:pPr>
+      <w:proofErr w:type="spellStart"/>
       <w:r>
         <w:t>SearchContext</w:t>
       </w:r>
-    </w:p>
-    <w:p>
-      <w:pPr>
-        <w:pStyle w:val="ListParagraph"/>
-        <w:numPr>
-          <w:ilvl w:val="1"/>
-          <w:numId w:val="1"/>
-        </w:numPr>
-      </w:pPr>
+      <w:proofErr w:type="spellEnd"/>
+    </w:p>
+    <w:p>
+      <w:pPr>
+        <w:pStyle w:val="ListParagraph"/>
+        <w:numPr>
+          <w:ilvl w:val="1"/>
+          <w:numId w:val="1"/>
+        </w:numPr>
+      </w:pPr>
+      <w:proofErr w:type="spellStart"/>
       <w:r>
         <w:t>displaySearch</w:t>
       </w:r>
-    </w:p>
-    <w:p>
-      <w:pPr>
-        <w:pStyle w:val="ListParagraph"/>
-        <w:numPr>
-          <w:ilvl w:val="1"/>
-          <w:numId w:val="1"/>
-        </w:numPr>
-      </w:pPr>
+      <w:proofErr w:type="spellEnd"/>
+    </w:p>
+    <w:p>
+      <w:pPr>
+        <w:pStyle w:val="ListParagraph"/>
+        <w:numPr>
+          <w:ilvl w:val="1"/>
+          <w:numId w:val="1"/>
+        </w:numPr>
+      </w:pPr>
+      <w:proofErr w:type="spellStart"/>
       <w:r>
         <w:t>verbosSearch</w:t>
       </w:r>
-    </w:p>
-    <w:p>
-      <w:pPr>
-        <w:pStyle w:val="ListParagraph"/>
-        <w:numPr>
-          <w:ilvl w:val="1"/>
-          <w:numId w:val="1"/>
-        </w:numPr>
-      </w:pPr>
+      <w:proofErr w:type="spellEnd"/>
+    </w:p>
+    <w:p>
+      <w:pPr>
+        <w:pStyle w:val="ListParagraph"/>
+        <w:numPr>
+          <w:ilvl w:val="1"/>
+          <w:numId w:val="1"/>
+        </w:numPr>
+      </w:pPr>
+      <w:proofErr w:type="spellStart"/>
       <w:r>
         <w:t>GetOffsetByName</w:t>
       </w:r>
+      <w:proofErr w:type="spellEnd"/>
     </w:p>
     <w:p>
       <w:pPr>
@@ -807,43 +1367,84 @@
         </w:numPr>
       </w:pPr>
       <w:r>
-        <w:t>__init__(name, place, data, extraCheckFunction=None, fromStart=False)</w:t>
-      </w:r>
-    </w:p>
-    <w:p>
-      <w:pPr>
-        <w:pStyle w:val="ListParagraph"/>
-        <w:numPr>
-          <w:ilvl w:val="2"/>
-          <w:numId w:val="1"/>
-        </w:numPr>
-      </w:pPr>
+        <w:t>__</w:t>
+      </w:r>
+      <w:proofErr w:type="spellStart"/>
+      <w:r>
+        <w:t>init</w:t>
+      </w:r>
+      <w:proofErr w:type="spellEnd"/>
+      <w:r>
+        <w:t xml:space="preserve">__(name, place, data, </w:t>
+      </w:r>
+      <w:proofErr w:type="spellStart"/>
+      <w:r>
+        <w:t>extraCheckFunction</w:t>
+      </w:r>
+      <w:proofErr w:type="spellEnd"/>
+      <w:r>
+        <w:t xml:space="preserve">=None, </w:t>
+      </w:r>
+      <w:proofErr w:type="spellStart"/>
+      <w:r>
+        <w:t>fromStart</w:t>
+      </w:r>
+      <w:proofErr w:type="spellEnd"/>
+      <w:r>
+        <w:t>=False)</w:t>
+      </w:r>
+    </w:p>
+    <w:p>
+      <w:pPr>
+        <w:pStyle w:val="ListParagraph"/>
+        <w:numPr>
+          <w:ilvl w:val="2"/>
+          <w:numId w:val="1"/>
+        </w:numPr>
+      </w:pPr>
+      <w:proofErr w:type="spellStart"/>
       <w:r>
         <w:t>getData</w:t>
       </w:r>
-    </w:p>
-    <w:p>
-      <w:pPr>
-        <w:pStyle w:val="ListParagraph"/>
-        <w:numPr>
-          <w:ilvl w:val="2"/>
-          <w:numId w:val="1"/>
-        </w:numPr>
-      </w:pPr>
+      <w:proofErr w:type="spellEnd"/>
+    </w:p>
+    <w:p>
+      <w:pPr>
+        <w:pStyle w:val="ListParagraph"/>
+        <w:numPr>
+          <w:ilvl w:val="2"/>
+          <w:numId w:val="1"/>
+        </w:numPr>
+      </w:pPr>
+      <w:proofErr w:type="spellStart"/>
       <w:r>
         <w:t>isValid</w:t>
       </w:r>
-    </w:p>
-    <w:p>
-      <w:pPr>
-        <w:pStyle w:val="ListParagraph"/>
-        <w:numPr>
-          <w:ilvl w:val="2"/>
-          <w:numId w:val="1"/>
-        </w:numPr>
-      </w:pPr>
-      <w:r>
-        <w:t>setForSearch(self, patFinder)</w:t>
+      <w:proofErr w:type="spellEnd"/>
+    </w:p>
+    <w:p>
+      <w:pPr>
+        <w:pStyle w:val="ListParagraph"/>
+        <w:numPr>
+          <w:ilvl w:val="2"/>
+          <w:numId w:val="1"/>
+        </w:numPr>
+      </w:pPr>
+      <w:proofErr w:type="spellStart"/>
+      <w:r>
+        <w:t>setForSearch</w:t>
+      </w:r>
+      <w:proofErr w:type="spellEnd"/>
+      <w:r>
+        <w:t xml:space="preserve">(self, </w:t>
+      </w:r>
+      <w:proofErr w:type="spellStart"/>
+      <w:r>
+        <w:t>patFinder</w:t>
+      </w:r>
+      <w:proofErr w:type="spellEnd"/>
+      <w:r>
+        <w:t>)</w:t>
       </w:r>
     </w:p>
     <w:p>
@@ -866,56 +1467,101 @@
           <w:numId w:val="1"/>
         </w:numPr>
       </w:pPr>
+      <w:proofErr w:type="spellStart"/>
       <w:r>
         <w:t>getAlignment</w:t>
       </w:r>
-    </w:p>
-    <w:p>
-      <w:pPr>
-        <w:pStyle w:val="ListParagraph"/>
-        <w:numPr>
-          <w:ilvl w:val="2"/>
-          <w:numId w:val="1"/>
-        </w:numPr>
-      </w:pPr>
+      <w:proofErr w:type="spellEnd"/>
+    </w:p>
+    <w:p>
+      <w:pPr>
+        <w:pStyle w:val="ListParagraph"/>
+        <w:numPr>
+          <w:ilvl w:val="2"/>
+          <w:numId w:val="1"/>
+        </w:numPr>
+      </w:pPr>
+      <w:proofErr w:type="spellStart"/>
       <w:r>
         <w:rPr>
           <w:i/>
           <w:iCs/>
         </w:rPr>
-        <w:t>getName (do not orverwrite)</w:t>
-      </w:r>
-    </w:p>
-    <w:p>
-      <w:pPr>
-        <w:pStyle w:val="ListParagraph"/>
-        <w:numPr>
-          <w:ilvl w:val="2"/>
-          <w:numId w:val="1"/>
-        </w:numPr>
-      </w:pPr>
+        <w:t>getName</w:t>
+      </w:r>
+      <w:proofErr w:type="spellEnd"/>
       <w:r>
         <w:rPr>
           <w:i/>
           <w:iCs/>
         </w:rPr>
-        <w:t>getPlace (do not overwrite)</w:t>
-      </w:r>
-    </w:p>
-    <w:p>
-      <w:pPr>
-        <w:pStyle w:val="ListParagraph"/>
-        <w:numPr>
-          <w:ilvl w:val="2"/>
-          <w:numId w:val="1"/>
-        </w:numPr>
-      </w:pPr>
+        <w:t xml:space="preserve"> (do not </w:t>
+      </w:r>
+      <w:proofErr w:type="spellStart"/>
       <w:r>
         <w:rPr>
           <w:i/>
           <w:iCs/>
         </w:rPr>
-        <w:t>getValidRange (do not overwrite)</w:t>
+        <w:t>orverwrite</w:t>
+      </w:r>
+      <w:proofErr w:type="spellEnd"/>
+      <w:r>
+        <w:rPr>
+          <w:i/>
+          <w:iCs/>
+        </w:rPr>
+        <w:t>)</w:t>
+      </w:r>
+    </w:p>
+    <w:p>
+      <w:pPr>
+        <w:pStyle w:val="ListParagraph"/>
+        <w:numPr>
+          <w:ilvl w:val="2"/>
+          <w:numId w:val="1"/>
+        </w:numPr>
+      </w:pPr>
+      <w:proofErr w:type="spellStart"/>
+      <w:r>
+        <w:rPr>
+          <w:i/>
+          <w:iCs/>
+        </w:rPr>
+        <w:t>getPlace</w:t>
+      </w:r>
+      <w:proofErr w:type="spellEnd"/>
+      <w:r>
+        <w:rPr>
+          <w:i/>
+          <w:iCs/>
+        </w:rPr>
+        <w:t xml:space="preserve"> (do not overwrite)</w:t>
+      </w:r>
+    </w:p>
+    <w:p>
+      <w:pPr>
+        <w:pStyle w:val="ListParagraph"/>
+        <w:numPr>
+          <w:ilvl w:val="2"/>
+          <w:numId w:val="1"/>
+        </w:numPr>
+      </w:pPr>
+      <w:proofErr w:type="spellStart"/>
+      <w:r>
+        <w:rPr>
+          <w:i/>
+          <w:iCs/>
+        </w:rPr>
+        <w:t>getValidRange</w:t>
+      </w:r>
+      <w:proofErr w:type="spellEnd"/>
+      <w:r>
+        <w:rPr>
+          <w:i/>
+          <w:iCs/>
+        </w:rPr>
+        <w:t xml:space="preserve"> (do not overwrite)</w:t>
       </w:r>
     </w:p>
     <w:p>
@@ -939,7 +1585,23 @@
         </w:numPr>
       </w:pPr>
       <w:r>
-        <w:t>POINTER(isNullValid=False, valueRange=None)</w:t>
+        <w:t>POINTER(</w:t>
+      </w:r>
+      <w:proofErr w:type="spellStart"/>
+      <w:r>
+        <w:t>isNullValid</w:t>
+      </w:r>
+      <w:proofErr w:type="spellEnd"/>
+      <w:r>
+        <w:t xml:space="preserve">=False, </w:t>
+      </w:r>
+      <w:proofErr w:type="spellStart"/>
+      <w:r>
+        <w:t>valueRange</w:t>
+      </w:r>
+      <w:proofErr w:type="spellEnd"/>
+      <w:r>
+        <w:t>=None)</w:t>
       </w:r>
     </w:p>
     <w:p>
@@ -952,7 +1614,23 @@
       </w:pPr>
       <w:r>
         <w:lastRenderedPageBreak/>
-        <w:t>NUMBER(value=None, size=None, alignment=None, isSigned=False, endianity=’=’)</w:t>
+        <w:t xml:space="preserve">NUMBER(value=None, size=None, alignment=None, </w:t>
+      </w:r>
+      <w:proofErr w:type="spellStart"/>
+      <w:r>
+        <w:t>isSigned</w:t>
+      </w:r>
+      <w:proofErr w:type="spellEnd"/>
+      <w:r>
+        <w:t xml:space="preserve">=False, </w:t>
+      </w:r>
+      <w:proofErr w:type="spellStart"/>
+      <w:r>
+        <w:t>endianity</w:t>
+      </w:r>
+      <w:proofErr w:type="spellEnd"/>
+      <w:r>
+        <w:t>=’=’)</w:t>
       </w:r>
     </w:p>
     <w:p>
@@ -1024,7 +1702,47 @@
         </w:numPr>
       </w:pPr>
       <w:r>
-        <w:t>STRING(size=None, maxSize=0x1000, fixedValue=None, isPrintable=True, isUnicode=False, isCaseSensitive=True)</w:t>
+        <w:t xml:space="preserve">STRING(size=None, </w:t>
+      </w:r>
+      <w:proofErr w:type="spellStart"/>
+      <w:r>
+        <w:t>maxSize</w:t>
+      </w:r>
+      <w:proofErr w:type="spellEnd"/>
+      <w:r>
+        <w:t xml:space="preserve">=0x1000, </w:t>
+      </w:r>
+      <w:proofErr w:type="spellStart"/>
+      <w:r>
+        <w:t>fixedValue</w:t>
+      </w:r>
+      <w:proofErr w:type="spellEnd"/>
+      <w:r>
+        <w:t xml:space="preserve">=None, </w:t>
+      </w:r>
+      <w:proofErr w:type="spellStart"/>
+      <w:r>
+        <w:t>isPrintable</w:t>
+      </w:r>
+      <w:proofErr w:type="spellEnd"/>
+      <w:r>
+        <w:t xml:space="preserve">=True, </w:t>
+      </w:r>
+      <w:proofErr w:type="spellStart"/>
+      <w:r>
+        <w:t>isUnicode</w:t>
+      </w:r>
+      <w:proofErr w:type="spellEnd"/>
+      <w:r>
+        <w:t xml:space="preserve">=False, </w:t>
+      </w:r>
+      <w:proofErr w:type="spellStart"/>
+      <w:r>
+        <w:t>isCaseSensitive</w:t>
+      </w:r>
+      <w:proofErr w:type="spellEnd"/>
+      <w:r>
+        <w:t>=True)</w:t>
       </w:r>
     </w:p>
     <w:p>
@@ -1048,19 +1766,35 @@
         </w:numPr>
       </w:pPr>
       <w:r>
-        <w:t>ARRAY(size, var)</w:t>
-      </w:r>
-    </w:p>
-    <w:p>
-      <w:pPr>
-        <w:pStyle w:val="ListParagraph"/>
-        <w:numPr>
-          <w:ilvl w:val="1"/>
-          <w:numId w:val="1"/>
-        </w:numPr>
-      </w:pPr>
-      <w:r>
-        <w:t>POINTER_TO_STRUCT(pattern, isNullValid=False)</w:t>
+        <w:t xml:space="preserve">ARRAY(size, </w:t>
+      </w:r>
+      <w:proofErr w:type="spellStart"/>
+      <w:r>
+        <w:t>var</w:t>
+      </w:r>
+      <w:proofErr w:type="spellEnd"/>
+      <w:r>
+        <w:t>)</w:t>
+      </w:r>
+    </w:p>
+    <w:p>
+      <w:pPr>
+        <w:pStyle w:val="ListParagraph"/>
+        <w:numPr>
+          <w:ilvl w:val="1"/>
+          <w:numId w:val="1"/>
+        </w:numPr>
+      </w:pPr>
+      <w:r>
+        <w:t xml:space="preserve">POINTER_TO_STRUCT(pattern, </w:t>
+      </w:r>
+      <w:proofErr w:type="spellStart"/>
+      <w:r>
+        <w:t>isNullValid</w:t>
+      </w:r>
+      <w:proofErr w:type="spellEnd"/>
+      <w:r>
+        <w:t>=False)</w:t>
       </w:r>
     </w:p>
     <w:p>
@@ -1091,9 +1825,11 @@
           <w:numId w:val="2"/>
         </w:numPr>
       </w:pPr>
+      <w:proofErr w:type="spellStart"/>
       <w:r>
         <w:t>MemReaderBaseWin</w:t>
       </w:r>
+      <w:proofErr w:type="spellEnd"/>
     </w:p>
     <w:p>
       <w:pPr>
@@ -1103,9 +1839,11 @@
           <w:numId w:val="2"/>
         </w:numPr>
       </w:pPr>
+      <w:proofErr w:type="spellStart"/>
       <w:r>
         <w:t>enumModules</w:t>
       </w:r>
+      <w:proofErr w:type="spellEnd"/>
     </w:p>
     <w:p>
       <w:pPr>
@@ -1115,9 +1853,11 @@
           <w:numId w:val="2"/>
         </w:numPr>
       </w:pPr>
+      <w:proofErr w:type="spellStart"/>
       <w:r>
         <w:t>findModule</w:t>
       </w:r>
+      <w:proofErr w:type="spellEnd"/>
     </w:p>
     <w:p>
       <w:pPr>
@@ -1127,9 +1867,11 @@
           <w:numId w:val="2"/>
         </w:numPr>
       </w:pPr>
+      <w:proofErr w:type="spellStart"/>
       <w:r>
         <w:t>getAllSections</w:t>
       </w:r>
+      <w:proofErr w:type="spellEnd"/>
     </w:p>
     <w:p>
       <w:pPr>
@@ -1139,9 +1881,11 @@
           <w:numId w:val="2"/>
         </w:numPr>
       </w:pPr>
+      <w:proofErr w:type="spellStart"/>
       <w:r>
         <w:t>findSection</w:t>
       </w:r>
+      <w:proofErr w:type="spellEnd"/>
     </w:p>
     <w:p>
       <w:pPr>
@@ -1151,9 +1895,11 @@
           <w:numId w:val="2"/>
         </w:numPr>
       </w:pPr>
+      <w:proofErr w:type="spellStart"/>
       <w:r>
         <w:t>getHandles</w:t>
       </w:r>
+      <w:proofErr w:type="spellEnd"/>
     </w:p>
     <w:p>
       <w:pPr>
@@ -1184,9 +1930,11 @@
           <w:numId w:val="2"/>
         </w:numPr>
       </w:pPr>
+      <w:proofErr w:type="spellStart"/>
       <w:r>
         <w:t>MemoryReader</w:t>
       </w:r>
+      <w:proofErr w:type="spellEnd"/>
     </w:p>
     <w:p>
       <w:pPr>
@@ -1196,9 +1944,11 @@
           <w:numId w:val="2"/>
         </w:numPr>
       </w:pPr>
+      <w:proofErr w:type="spellStart"/>
       <w:r>
         <w:t>ExternalMemoryReader</w:t>
       </w:r>
+      <w:proofErr w:type="spellEnd"/>
     </w:p>
     <w:p>
       <w:pPr>
@@ -1220,10 +1970,15 @@
           <w:numId w:val="2"/>
         </w:numPr>
       </w:pPr>
-      <w:r>
-        <w:t>DifferentialSearch (</w:t>
-      </w:r>
-      <w:hyperlink r:id="rId7" w:history="1">
+      <w:proofErr w:type="spellStart"/>
+      <w:r>
+        <w:t>DifferentialSearch</w:t>
+      </w:r>
+      <w:proofErr w:type="spellEnd"/>
+      <w:r>
+        <w:t xml:space="preserve"> (</w:t>
+      </w:r>
+      <w:hyperlink r:id="rId8" w:history="1">
         <w:r>
           <w:rPr>
             <w:rStyle w:val="Hyperlink"/>
@@ -1243,9 +1998,11 @@
           <w:numId w:val="2"/>
         </w:numPr>
       </w:pPr>
+      <w:proofErr w:type="spellStart"/>
       <w:r>
         <w:t>readAllMemoryWithAttributes</w:t>
       </w:r>
+      <w:proofErr w:type="spellEnd"/>
     </w:p>
     <w:p>
       <w:pPr>
@@ -1255,9 +2012,11 @@
           <w:numId w:val="2"/>
         </w:numPr>
       </w:pPr>
+      <w:proofErr w:type="spellStart"/>
       <w:r>
         <w:t>removeChangedMemory</w:t>
       </w:r>
+      <w:proofErr w:type="spellEnd"/>
     </w:p>
     <w:p>
       <w:pPr>
@@ -1267,9 +2026,11 @@
           <w:numId w:val="2"/>
         </w:numPr>
       </w:pPr>
+      <w:proofErr w:type="spellStart"/>
       <w:r>
         <w:t>removeUnchangedMemory</w:t>
       </w:r>
+      <w:proofErr w:type="spellEnd"/>
     </w:p>
     <w:p>
       <w:pPr>
@@ -1352,7 +2113,15 @@
         </w:numPr>
       </w:pPr>
       <w:r>
-        <w:t>__len__</w:t>
+        <w:t>__</w:t>
+      </w:r>
+      <w:proofErr w:type="spellStart"/>
+      <w:r>
+        <w:t>len</w:t>
+      </w:r>
+      <w:proofErr w:type="spellEnd"/>
+      <w:r>
+        <w:t>__</w:t>
       </w:r>
     </w:p>
     <w:p>
@@ -1363,9 +2132,11 @@
           <w:numId w:val="2"/>
         </w:numPr>
       </w:pPr>
+      <w:proofErr w:type="spellStart"/>
       <w:r>
         <w:t>InjectDll</w:t>
       </w:r>
+      <w:proofErr w:type="spellEnd"/>
     </w:p>
     <w:p>
       <w:pPr>
@@ -1376,7 +2147,39 @@
         </w:numPr>
       </w:pPr>
       <w:r>
-        <w:t>inject(process_id, dllName, LoadLibraryA_address, isVerbos)</w:t>
+        <w:t>inject(</w:t>
+      </w:r>
+      <w:proofErr w:type="spellStart"/>
+      <w:r>
+        <w:t>process_id</w:t>
+      </w:r>
+      <w:proofErr w:type="spellEnd"/>
+      <w:r>
+        <w:t xml:space="preserve">, </w:t>
+      </w:r>
+      <w:proofErr w:type="spellStart"/>
+      <w:r>
+        <w:t>dllName</w:t>
+      </w:r>
+      <w:proofErr w:type="spellEnd"/>
+      <w:r>
+        <w:t xml:space="preserve">, </w:t>
+      </w:r>
+      <w:proofErr w:type="spellStart"/>
+      <w:r>
+        <w:t>LoadLibraryA_address</w:t>
+      </w:r>
+      <w:proofErr w:type="spellEnd"/>
+      <w:r>
+        <w:t xml:space="preserve">, </w:t>
+      </w:r>
+      <w:proofErr w:type="spellStart"/>
+      <w:r>
+        <w:t>isVerbos</w:t>
+      </w:r>
+      <w:proofErr w:type="spellEnd"/>
+      <w:r>
+        <w:t>)</w:t>
       </w:r>
     </w:p>
     <w:p>
@@ -1387,8 +2190,29 @@
           <w:numId w:val="2"/>
         </w:numPr>
       </w:pPr>
-      <w:r>
-        <w:t>createProcessWIthDll(cmdLine, dll, …)</w:t>
+      <w:proofErr w:type="spellStart"/>
+      <w:r>
+        <w:t>createProcessWIthDll</w:t>
+      </w:r>
+      <w:proofErr w:type="spellEnd"/>
+      <w:r>
+        <w:t>(</w:t>
+      </w:r>
+      <w:proofErr w:type="spellStart"/>
+      <w:r>
+        <w:t>cmdLine</w:t>
+      </w:r>
+      <w:proofErr w:type="spellEnd"/>
+      <w:r>
+        <w:t xml:space="preserve">, </w:t>
+      </w:r>
+      <w:proofErr w:type="spellStart"/>
+      <w:r>
+        <w:t>dll</w:t>
+      </w:r>
+      <w:proofErr w:type="spellEnd"/>
+      <w:r>
+        <w:t>, …)</w:t>
       </w:r>
     </w:p>
     <w:p>
@@ -1411,13 +2235,20 @@
           <w:numId w:val="2"/>
         </w:numPr>
       </w:pPr>
+      <w:proofErr w:type="spellStart"/>
       <w:r>
         <w:lastRenderedPageBreak/>
-        <w:t xml:space="preserve">MemoryReaderCommunicator implements </w:t>
-      </w:r>
+        <w:t>MemoryReaderCommunicator</w:t>
+      </w:r>
+      <w:proofErr w:type="spellEnd"/>
+      <w:r>
+        <w:t xml:space="preserve"> implements </w:t>
+      </w:r>
+      <w:proofErr w:type="spellStart"/>
       <w:r>
         <w:t>MemReaderBase</w:t>
       </w:r>
+      <w:proofErr w:type="spellEnd"/>
     </w:p>
     <w:p>
       <w:pPr>
@@ -1428,7 +2259,31 @@
         </w:numPr>
       </w:pPr>
       <w:r>
-        <w:t>Attach(memInfo, pointerSize, defaultSize)</w:t>
+        <w:t>Attach(</w:t>
+      </w:r>
+      <w:proofErr w:type="spellStart"/>
+      <w:r>
+        <w:t>memInfo</w:t>
+      </w:r>
+      <w:proofErr w:type="spellEnd"/>
+      <w:r>
+        <w:t xml:space="preserve">, </w:t>
+      </w:r>
+      <w:proofErr w:type="spellStart"/>
+      <w:r>
+        <w:t>pointerSize</w:t>
+      </w:r>
+      <w:proofErr w:type="spellEnd"/>
+      <w:r>
+        <w:t xml:space="preserve">, </w:t>
+      </w:r>
+      <w:proofErr w:type="spellStart"/>
+      <w:r>
+        <w:t>defaultSize</w:t>
+      </w:r>
+      <w:proofErr w:type="spellEnd"/>
+      <w:r>
+        <w:t>)</w:t>
       </w:r>
     </w:p>
     <w:p>
@@ -1439,8 +2294,29 @@
           <w:numId w:val="2"/>
         </w:numPr>
       </w:pPr>
-      <w:r>
-        <w:t>memInfo is list of tuples of shmid, baseAddr and size</w:t>
+      <w:proofErr w:type="spellStart"/>
+      <w:r>
+        <w:t>memInfo</w:t>
+      </w:r>
+      <w:proofErr w:type="spellEnd"/>
+      <w:r>
+        <w:t xml:space="preserve"> is list of tuples of </w:t>
+      </w:r>
+      <w:proofErr w:type="spellStart"/>
+      <w:r>
+        <w:t>shmid</w:t>
+      </w:r>
+      <w:proofErr w:type="spellEnd"/>
+      <w:r>
+        <w:t xml:space="preserve">, </w:t>
+      </w:r>
+      <w:proofErr w:type="spellStart"/>
+      <w:r>
+        <w:t>baseAddr</w:t>
+      </w:r>
+      <w:proofErr w:type="spellEnd"/>
+      <w:r>
+        <w:t xml:space="preserve"> and size</w:t>
       </w:r>
     </w:p>
     <w:p>
@@ -1475,9 +2351,11 @@
           <w:numId w:val="2"/>
         </w:numPr>
       </w:pPr>
+      <w:proofErr w:type="spellStart"/>
       <w:r>
         <w:t>SharedMemReader</w:t>
       </w:r>
+      <w:proofErr w:type="spellEnd"/>
     </w:p>
     <w:p>
       <w:pPr>
@@ -1488,7 +2366,15 @@
         </w:numPr>
       </w:pPr>
       <w:r>
-        <w:t>Attach(memInfo)</w:t>
+        <w:t>Attach(</w:t>
+      </w:r>
+      <w:proofErr w:type="spellStart"/>
+      <w:r>
+        <w:t>memInfo</w:t>
+      </w:r>
+      <w:proofErr w:type="spellEnd"/>
+      <w:r>
+        <w:t>)</w:t>
       </w:r>
     </w:p>
     <w:p>
@@ -1499,8 +2385,29 @@
           <w:numId w:val="2"/>
         </w:numPr>
       </w:pPr>
-      <w:r>
-        <w:t>memInfo is list of tuples of shmid, baseAddr and size</w:t>
+      <w:proofErr w:type="spellStart"/>
+      <w:r>
+        <w:t>memInfo</w:t>
+      </w:r>
+      <w:proofErr w:type="spellEnd"/>
+      <w:r>
+        <w:t xml:space="preserve"> is list of tuples of </w:t>
+      </w:r>
+      <w:proofErr w:type="spellStart"/>
+      <w:r>
+        <w:t>shmid</w:t>
+      </w:r>
+      <w:proofErr w:type="spellEnd"/>
+      <w:r>
+        <w:t xml:space="preserve">, </w:t>
+      </w:r>
+      <w:proofErr w:type="spellStart"/>
+      <w:r>
+        <w:t>baseAddr</w:t>
+      </w:r>
+      <w:proofErr w:type="spellEnd"/>
+      <w:r>
+        <w:t xml:space="preserve"> and size</w:t>
       </w:r>
     </w:p>
     <w:p>
@@ -1519,12 +2426,37 @@
           <w:numId w:val="3"/>
         </w:numPr>
       </w:pPr>
+      <w:proofErr w:type="spellStart"/>
       <w:r>
         <w:rPr>
           <w:i/>
           <w:iCs/>
         </w:rPr>
-        <w:t>AttributeError: 'DWORD' object has no attribute 'minOffset'</w:t>
+        <w:t>AttributeError</w:t>
+      </w:r>
+      <w:proofErr w:type="spellEnd"/>
+      <w:r>
+        <w:rPr>
+          <w:i/>
+          <w:iCs/>
+        </w:rPr>
+        <w:t>: 'DWORD' object has no attribute '</w:t>
+      </w:r>
+      <w:proofErr w:type="spellStart"/>
+      <w:r>
+        <w:rPr>
+          <w:i/>
+          <w:iCs/>
+        </w:rPr>
+        <w:t>minOffset</w:t>
+      </w:r>
+      <w:proofErr w:type="spellEnd"/>
+      <w:r>
+        <w:rPr>
+          <w:i/>
+          <w:iCs/>
+        </w:rPr>
+        <w:t>'</w:t>
       </w:r>
       <w:r>
         <w:rPr>
@@ -1534,7 +2466,15 @@
         <w:br/>
       </w:r>
       <w:r>
-        <w:t>Data type is used where a range is needed, meaning replace DWORD with a simple tuplet.</w:t>
+        <w:t xml:space="preserve">Data type is used where a range is needed, meaning replace DWORD with a simple </w:t>
+      </w:r>
+      <w:proofErr w:type="spellStart"/>
+      <w:r>
+        <w:t>tuplet</w:t>
+      </w:r>
+      <w:proofErr w:type="spellEnd"/>
+      <w:r>
+        <w:t>.</w:t>
       </w:r>
     </w:p>
     <w:p>
@@ -1549,12 +2489,37 @@
           <w:iCs/>
         </w:rPr>
       </w:pPr>
+      <w:proofErr w:type="spellStart"/>
       <w:r>
         <w:rPr>
           <w:i/>
           <w:iCs/>
         </w:rPr>
-        <w:t>TypeError: __init__() got multiple values for keyword argument 'size'</w:t>
+        <w:t>TypeError</w:t>
+      </w:r>
+      <w:proofErr w:type="spellEnd"/>
+      <w:r>
+        <w:rPr>
+          <w:i/>
+          <w:iCs/>
+        </w:rPr>
+        <w:t>: __</w:t>
+      </w:r>
+      <w:proofErr w:type="spellStart"/>
+      <w:r>
+        <w:rPr>
+          <w:i/>
+          <w:iCs/>
+        </w:rPr>
+        <w:t>init</w:t>
+      </w:r>
+      <w:proofErr w:type="spellEnd"/>
+      <w:r>
+        <w:rPr>
+          <w:i/>
+          <w:iCs/>
+        </w:rPr>
+        <w:t>__() got multiple values for keyword argument 'size'</w:t>
       </w:r>
       <w:r>
         <w:rPr>
@@ -1564,7 +2529,15 @@
         <w:br/>
       </w:r>
       <w:r>
-        <w:t>Size keyword was used with a QWORD / DWORD / WORD / BYTE data types. Use NUMBER if you want to set the data size yourself.</w:t>
+        <w:t xml:space="preserve">Size keyword was used with a QWORD / DWORD / WORD / BYTE data types. Use NUMBER if you want to set the data size </w:t>
+      </w:r>
+      <w:proofErr w:type="gramStart"/>
+      <w:r>
+        <w:t>yourself</w:t>
+      </w:r>
+      <w:proofErr w:type="gramEnd"/>
+      <w:r>
+        <w:t>.</w:t>
       </w:r>
     </w:p>
     <w:sectPr>
@@ -1578,7 +2551,7 @@
 </file>
 
 <file path=word/endnotes.xml><?xml version="1.0" encoding="utf-8"?>
-<w:endnotes xmlns:ve="http://schemas.openxmlformats.org/markup-compatibility/2006" xmlns:o="urn:schemas-microsoft-com:office:office" xmlns:r="http://schemas.openxmlformats.org/officeDocument/2006/relationships" xmlns:m="http://schemas.openxmlformats.org/officeDocument/2006/math" xmlns:v="urn:schemas-microsoft-com:vml" xmlns:wp="http://schemas.openxmlformats.org/drawingml/2006/wordprocessingDrawing" xmlns:w10="urn:schemas-microsoft-com:office:word" xmlns:w="http://schemas.openxmlformats.org/wordprocessingml/2006/main" xmlns:wne="http://schemas.microsoft.com/office/word/2006/wordml">
+<w:endnotes xmlns:wpc="http://schemas.microsoft.com/office/word/2010/wordprocessingCanvas" xmlns:mc="http://schemas.openxmlformats.org/markup-compatibility/2006" xmlns:o="urn:schemas-microsoft-com:office:office" xmlns:r="http://schemas.openxmlformats.org/officeDocument/2006/relationships" xmlns:m="http://schemas.openxmlformats.org/officeDocument/2006/math" xmlns:v="urn:schemas-microsoft-com:vml" xmlns:wp14="http://schemas.microsoft.com/office/word/2010/wordprocessingDrawing" xmlns:wp="http://schemas.openxmlformats.org/drawingml/2006/wordprocessingDrawing" xmlns:w10="urn:schemas-microsoft-com:office:word" xmlns:w="http://schemas.openxmlformats.org/wordprocessingml/2006/main" xmlns:w14="http://schemas.microsoft.com/office/word/2010/wordml" xmlns:wpg="http://schemas.microsoft.com/office/word/2010/wordprocessingGroup" xmlns:wpi="http://schemas.microsoft.com/office/word/2010/wordprocessingInk" xmlns:wne="http://schemas.microsoft.com/office/word/2006/wordml" xmlns:wps="http://schemas.microsoft.com/office/word/2010/wordprocessingShape" mc:Ignorable="w14 wp14">
   <w:endnote w:type="separator" w:id="-1">
     <w:p>
       <w:pPr>
@@ -1603,7 +2576,7 @@
 </file>
 
 <file path=word/footnotes.xml><?xml version="1.0" encoding="utf-8"?>
-<w:footnotes xmlns:ve="http://schemas.openxmlformats.org/markup-compatibility/2006" xmlns:o="urn:schemas-microsoft-com:office:office" xmlns:r="http://schemas.openxmlformats.org/officeDocument/2006/relationships" xmlns:m="http://schemas.openxmlformats.org/officeDocument/2006/math" xmlns:v="urn:schemas-microsoft-com:vml" xmlns:wp="http://schemas.openxmlformats.org/drawingml/2006/wordprocessingDrawing" xmlns:w10="urn:schemas-microsoft-com:office:word" xmlns:w="http://schemas.openxmlformats.org/wordprocessingml/2006/main" xmlns:wne="http://schemas.microsoft.com/office/word/2006/wordml">
+<w:footnotes xmlns:wpc="http://schemas.microsoft.com/office/word/2010/wordprocessingCanvas" xmlns:mc="http://schemas.openxmlformats.org/markup-compatibility/2006" xmlns:o="urn:schemas-microsoft-com:office:office" xmlns:r="http://schemas.openxmlformats.org/officeDocument/2006/relationships" xmlns:m="http://schemas.openxmlformats.org/officeDocument/2006/math" xmlns:v="urn:schemas-microsoft-com:vml" xmlns:wp14="http://schemas.microsoft.com/office/word/2010/wordprocessingDrawing" xmlns:wp="http://schemas.openxmlformats.org/drawingml/2006/wordprocessingDrawing" xmlns:w10="urn:schemas-microsoft-com:office:word" xmlns:w="http://schemas.openxmlformats.org/wordprocessingml/2006/main" xmlns:w14="http://schemas.microsoft.com/office/word/2010/wordml" xmlns:wpg="http://schemas.microsoft.com/office/word/2010/wordprocessingGroup" xmlns:wpi="http://schemas.microsoft.com/office/word/2010/wordprocessingInk" xmlns:wne="http://schemas.microsoft.com/office/word/2006/wordml" xmlns:wps="http://schemas.microsoft.com/office/word/2010/wordprocessingShape" mc:Ignorable="w14 wp14">
   <w:footnote w:type="separator" w:id="-1">
     <w:p>
       <w:pPr>
@@ -1628,7 +2601,7 @@
 </file>
 
 <file path=word/numbering.xml><?xml version="1.0" encoding="utf-8"?>
-<w:numbering xmlns:ve="http://schemas.openxmlformats.org/markup-compatibility/2006" xmlns:o="urn:schemas-microsoft-com:office:office" xmlns:r="http://schemas.openxmlformats.org/officeDocument/2006/relationships" xmlns:m="http://schemas.openxmlformats.org/officeDocument/2006/math" xmlns:v="urn:schemas-microsoft-com:vml" xmlns:wp="http://schemas.openxmlformats.org/drawingml/2006/wordprocessingDrawing" xmlns:w10="urn:schemas-microsoft-com:office:word" xmlns:w="http://schemas.openxmlformats.org/wordprocessingml/2006/main" xmlns:wne="http://schemas.microsoft.com/office/word/2006/wordml">
+<w:numbering xmlns:wpc="http://schemas.microsoft.com/office/word/2010/wordprocessingCanvas" xmlns:mc="http://schemas.openxmlformats.org/markup-compatibility/2006" xmlns:o="urn:schemas-microsoft-com:office:office" xmlns:r="http://schemas.openxmlformats.org/officeDocument/2006/relationships" xmlns:m="http://schemas.openxmlformats.org/officeDocument/2006/math" xmlns:v="urn:schemas-microsoft-com:vml" xmlns:wp14="http://schemas.microsoft.com/office/word/2010/wordprocessingDrawing" xmlns:wp="http://schemas.openxmlformats.org/drawingml/2006/wordprocessingDrawing" xmlns:w10="urn:schemas-microsoft-com:office:word" xmlns:w="http://schemas.openxmlformats.org/wordprocessingml/2006/main" xmlns:w14="http://schemas.microsoft.com/office/word/2010/wordml" xmlns:wpg="http://schemas.microsoft.com/office/word/2010/wordprocessingGroup" xmlns:wpi="http://schemas.microsoft.com/office/word/2010/wordprocessingInk" xmlns:wne="http://schemas.microsoft.com/office/word/2006/wordml" xmlns:wps="http://schemas.microsoft.com/office/word/2010/wordprocessingShape" mc:Ignorable="w14 wp14">
   <w:abstractNum w:abstractNumId="0">
     <w:nsid w:val="30AD1DB0"/>
     <w:multiLevelType w:val="hybridMultilevel"/>
@@ -1981,7 +2954,7 @@
 </file>
 
 <file path=word/styles.xml><?xml version="1.0" encoding="utf-8"?>
-<w:styles xmlns:r="http://schemas.openxmlformats.org/officeDocument/2006/relationships" xmlns:w="http://schemas.openxmlformats.org/wordprocessingml/2006/main">
+<w:styles xmlns:mc="http://schemas.openxmlformats.org/markup-compatibility/2006" xmlns:r="http://schemas.openxmlformats.org/officeDocument/2006/relationships" xmlns:w="http://schemas.openxmlformats.org/wordprocessingml/2006/main" xmlns:w14="http://schemas.microsoft.com/office/word/2010/wordml" mc:Ignorable="w14">
   <w:docDefaults>
     <w:rPrDefault>
       <w:rPr>
@@ -2199,7 +3172,6 @@
     <w:uiPriority w:val="99"/>
     <w:semiHidden/>
     <w:unhideWhenUsed/>
-    <w:qFormat/>
     <w:tblPr>
       <w:tblInd w:w="0" w:type="dxa"/>
       <w:tblCellMar>
@@ -2316,6 +3288,196 @@
     <w:uiPriority w:val="99"/>
     <w:semiHidden/>
     <w:rsid w:val="00E62613"/>
+  </w:style>
+</w:styles>
+</file>
+
+<file path=word/stylesWithEffects.xml><?xml version="1.0" encoding="utf-8"?>
+<w:styles xmlns:wpc="http://schemas.microsoft.com/office/word/2010/wordprocessingCanvas" xmlns:mc="http://schemas.openxmlformats.org/markup-compatibility/2006" xmlns:o="urn:schemas-microsoft-com:office:office" xmlns:r="http://schemas.openxmlformats.org/officeDocument/2006/relationships" xmlns:m="http://schemas.openxmlformats.org/officeDocument/2006/math" xmlns:v="urn:schemas-microsoft-com:vml" xmlns:wp14="http://schemas.microsoft.com/office/word/2010/wordprocessingDrawing" xmlns:wp="http://schemas.openxmlformats.org/drawingml/2006/wordprocessingDrawing" xmlns:w10="urn:schemas-microsoft-com:office:word" xmlns:w="http://schemas.openxmlformats.org/wordprocessingml/2006/main" xmlns:w14="http://schemas.microsoft.com/office/word/2010/wordml" xmlns:wpg="http://schemas.microsoft.com/office/word/2010/wordprocessingGroup" xmlns:wpi="http://schemas.microsoft.com/office/word/2010/wordprocessingInk" xmlns:wne="http://schemas.microsoft.com/office/word/2006/wordml" xmlns:wps="http://schemas.microsoft.com/office/word/2010/wordprocessingShape" mc:Ignorable="w14 wp14">
+  <w:docDefaults>
+    <w:rPrDefault>
+      <w:rPr>
+        <w:rFonts w:asciiTheme="minorHAnsi" w:eastAsiaTheme="minorEastAsia" w:hAnsiTheme="minorHAnsi" w:cstheme="minorBidi"/>
+        <w:sz w:val="22"/>
+        <w:szCs w:val="22"/>
+        <w:lang w:val="en-US" w:eastAsia="en-US" w:bidi="he-IL"/>
+      </w:rPr>
+    </w:rPrDefault>
+    <w:pPrDefault>
+      <w:pPr>
+        <w:spacing w:after="200" w:line="276" w:lineRule="auto"/>
+      </w:pPr>
+    </w:pPrDefault>
+  </w:docDefaults>
+  <w:latentStyles w:defLockedState="0" w:defUIPriority="99" w:defSemiHidden="1" w:defUnhideWhenUsed="1" w:defQFormat="0" w:count="267">
+    <w:lsdException w:name="Normal" w:semiHidden="0" w:uiPriority="0" w:unhideWhenUsed="0" w:qFormat="1"/>
+    <w:lsdException w:name="heading 1" w:semiHidden="0" w:uiPriority="9" w:unhideWhenUsed="0" w:qFormat="1"/>
+    <w:lsdException w:name="heading 2" w:uiPriority="9" w:qFormat="1"/>
+    <w:lsdException w:name="heading 3" w:uiPriority="9" w:qFormat="1"/>
+    <w:lsdException w:name="heading 4" w:uiPriority="9" w:qFormat="1"/>
+    <w:lsdException w:name="heading 5" w:uiPriority="9" w:qFormat="1"/>
+    <w:lsdException w:name="heading 6" w:uiPriority="9" w:qFormat="1"/>
+    <w:lsdException w:name="heading 7" w:uiPriority="9" w:qFormat="1"/>
+    <w:lsdException w:name="heading 8" w:uiPriority="9" w:qFormat="1"/>
+    <w:lsdException w:name="heading 9" w:uiPriority="9" w:qFormat="1"/>
+    <w:lsdException w:name="toc 1" w:uiPriority="39"/>
+    <w:lsdException w:name="toc 2" w:uiPriority="39"/>
+    <w:lsdException w:name="toc 3" w:uiPriority="39"/>
+    <w:lsdException w:name="toc 4" w:uiPriority="39"/>
+    <w:lsdException w:name="toc 5" w:uiPriority="39"/>
+    <w:lsdException w:name="toc 6" w:uiPriority="39"/>
+    <w:lsdException w:name="toc 7" w:uiPriority="39"/>
+    <w:lsdException w:name="toc 8" w:uiPriority="39"/>
+    <w:lsdException w:name="toc 9" w:uiPriority="39"/>
+    <w:lsdException w:name="caption" w:uiPriority="35" w:qFormat="1"/>
+    <w:lsdException w:name="Title" w:semiHidden="0" w:uiPriority="10" w:unhideWhenUsed="0" w:qFormat="1"/>
+    <w:lsdException w:name="Default Paragraph Font" w:uiPriority="1"/>
+    <w:lsdException w:name="Subtitle" w:semiHidden="0" w:uiPriority="11" w:unhideWhenUsed="0" w:qFormat="1"/>
+    <w:lsdException w:name="Strong" w:semiHidden="0" w:uiPriority="22" w:unhideWhenUsed="0" w:qFormat="1"/>
+    <w:lsdException w:name="Emphasis" w:semiHidden="0" w:uiPriority="20" w:unhideWhenUsed="0" w:qFormat="1"/>
+    <w:lsdException w:name="Table Grid" w:semiHidden="0" w:uiPriority="59" w:unhideWhenUsed="0"/>
+    <w:lsdException w:name="Placeholder Text" w:unhideWhenUsed="0"/>
+    <w:lsdException w:name="No Spacing" w:semiHidden="0" w:uiPriority="1" w:unhideWhenUsed="0" w:qFormat="1"/>
+    <w:lsdException w:name="Light Shading" w:semiHidden="0" w:uiPriority="60" w:unhideWhenUsed="0"/>
+    <w:lsdException w:name="Light List" w:semiHidden="0" w:uiPriority="61" w:unhideWhenUsed="0"/>
+    <w:lsdException w:name="Light Grid" w:semiHidden="0" w:uiPriority="62" w:unhideWhenUsed="0"/>
+    <w:lsdException w:name="Medium Shading 1" w:semiHidden="0" w:uiPriority="63" w:unhideWhenUsed="0"/>
+    <w:lsdException w:name="Medium Shading 2" w:semiHidden="0" w:uiPriority="64" w:unhideWhenUsed="0"/>
+    <w:lsdException w:name="Medium List 1" w:semiHidden="0" w:uiPriority="65" w:unhideWhenUsed="0"/>
+    <w:lsdException w:name="Medium List 2" w:semiHidden="0" w:uiPriority="66" w:unhideWhenUsed="0"/>
+    <w:lsdException w:name="Medium Grid 1" w:semiHidden="0" w:uiPriority="67" w:unhideWhenUsed="0"/>
+    <w:lsdException w:name="Medium Grid 2" w:semiHidden="0" w:uiPriority="68" w:unhideWhenUsed="0"/>
+    <w:lsdException w:name="Medium Grid 3" w:semiHidden="0" w:uiPriority="69" w:unhideWhenUsed="0"/>
+    <w:lsdException w:name="Dark List" w:semiHidden="0" w:uiPriority="70" w:unhideWhenUsed="0"/>
+    <w:lsdException w:name="Colorful Shading" w:semiHidden="0" w:uiPriority="71" w:unhideWhenUsed="0"/>
+    <w:lsdException w:name="Colorful List" w:semiHidden="0" w:uiPriority="72" w:unhideWhenUsed="0"/>
+    <w:lsdException w:name="Colorful Grid" w:semiHidden="0" w:uiPriority="73" w:unhideWhenUsed="0"/>
+    <w:lsdException w:name="Light Shading Accent 1" w:semiHidden="0" w:uiPriority="60" w:unhideWhenUsed="0"/>
+    <w:lsdException w:name="Light List Accent 1" w:semiHidden="0" w:uiPriority="61" w:unhideWhenUsed="0"/>
+    <w:lsdException w:name="Light Grid Accent 1" w:semiHidden="0" w:uiPriority="62" w:unhideWhenUsed="0"/>
+    <w:lsdException w:name="Medium Shading 1 Accent 1" w:semiHidden="0" w:uiPriority="63" w:unhideWhenUsed="0"/>
+    <w:lsdException w:name="Medium Shading 2 Accent 1" w:semiHidden="0" w:uiPriority="64" w:unhideWhenUsed="0"/>
+    <w:lsdException w:name="Medium List 1 Accent 1" w:semiHidden="0" w:uiPriority="65" w:unhideWhenUsed="0"/>
+    <w:lsdException w:name="Revision" w:unhideWhenUsed="0"/>
+    <w:lsdException w:name="List Paragraph" w:semiHidden="0" w:uiPriority="34" w:unhideWhenUsed="0" w:qFormat="1"/>
+    <w:lsdException w:name="Quote" w:semiHidden="0" w:uiPriority="29" w:unhideWhenUsed="0" w:qFormat="1"/>
+    <w:lsdException w:name="Intense Quote" w:semiHidden="0" w:uiPriority="30" w:unhideWhenUsed="0" w:qFormat="1"/>
+    <w:lsdException w:name="Medium List 2 Accent 1" w:semiHidden="0" w:uiPriority="66" w:unhideWhenUsed="0"/>
+    <w:lsdException w:name="Medium Grid 1 Accent 1" w:semiHidden="0" w:uiPriority="67" w:unhideWhenUsed="0"/>
+    <w:lsdException w:name="Medium Grid 2 Accent 1" w:semiHidden="0" w:uiPriority="68" w:unhideWhenUsed="0"/>
+    <w:lsdException w:name="Medium Grid 3 Accent 1" w:semiHidden="0" w:uiPriority="69" w:unhideWhenUsed="0"/>
+    <w:lsdException w:name="Dark List Accent 1" w:semiHidden="0" w:uiPriority="70" w:unhideWhenUsed="0"/>
+    <w:lsdException w:name="Colorful Shading Accent 1" w:semiHidden="0" w:uiPriority="71" w:unhideWhenUsed="0"/>
+    <w:lsdException w:name="Colorful List Accent 1" w:semiHidden="0" w:uiPriority="72" w:unhideWhenUsed="0"/>
+    <w:lsdException w:name="Colorful Grid Accent 1" w:semiHidden="0" w:uiPriority="73" w:unhideWhenUsed="0"/>
+    <w:lsdException w:name="Light Shading Accent 2" w:semiHidden="0" w:uiPriority="60" w:unhideWhenUsed="0"/>
+    <w:lsdException w:name="Light List Accent 2" w:semiHidden="0" w:uiPriority="61" w:unhideWhenUsed="0"/>
+    <w:lsdException w:name="Light Grid Accent 2" w:semiHidden="0" w:uiPriority="62" w:unhideWhenUsed="0"/>
+    <w:lsdException w:name="Medium Shading 1 Accent 2" w:semiHidden="0" w:uiPriority="63" w:unhideWhenUsed="0"/>
+    <w:lsdException w:name="Medium Shading 2 Accent 2" w:semiHidden="0" w:uiPriority="64" w:unhideWhenUsed="0"/>
+    <w:lsdException w:name="Medium List 1 Accent 2" w:semiHidden="0" w:uiPriority="65" w:unhideWhenUsed="0"/>
+    <w:lsdException w:name="Medium List 2 Accent 2" w:semiHidden="0" w:uiPriority="66" w:unhideWhenUsed="0"/>
+    <w:lsdException w:name="Medium Grid 1 Accent 2" w:semiHidden="0" w:uiPriority="67" w:unhideWhenUsed="0"/>
+    <w:lsdException w:name="Medium Grid 2 Accent 2" w:semiHidden="0" w:uiPriority="68" w:unhideWhenUsed="0"/>
+    <w:lsdException w:name="Medium Grid 3 Accent 2" w:semiHidden="0" w:uiPriority="69" w:unhideWhenUsed="0"/>
+    <w:lsdException w:name="Dark List Accent 2" w:semiHidden="0" w:uiPriority="70" w:unhideWhenUsed="0"/>
+    <w:lsdException w:name="Colorful Shading Accent 2" w:semiHidden="0" w:uiPriority="71" w:unhideWhenUsed="0"/>
+    <w:lsdException w:name="Colorful List Accent 2" w:semiHidden="0" w:uiPriority="72" w:unhideWhenUsed="0"/>
+    <w:lsdException w:name="Colorful Grid Accent 2" w:semiHidden="0" w:uiPriority="73" w:unhideWhenUsed="0"/>
+    <w:lsdException w:name="Light Shading Accent 3" w:semiHidden="0" w:uiPriority="60" w:unhideWhenUsed="0"/>
+    <w:lsdException w:name="Light List Accent 3" w:semiHidden="0" w:uiPriority="61" w:unhideWhenUsed="0"/>
+    <w:lsdException w:name="Light Grid Accent 3" w:semiHidden="0" w:uiPriority="62" w:unhideWhenUsed="0"/>
+    <w:lsdException w:name="Medium Shading 1 Accent 3" w:semiHidden="0" w:uiPriority="63" w:unhideWhenUsed="0"/>
+    <w:lsdException w:name="Medium Shading 2 Accent 3" w:semiHidden="0" w:uiPriority="64" w:unhideWhenUsed="0"/>
+    <w:lsdException w:name="Medium List 1 Accent 3" w:semiHidden="0" w:uiPriority="65" w:unhideWhenUsed="0"/>
+    <w:lsdException w:name="Medium List 2 Accent 3" w:semiHidden="0" w:uiPriority="66" w:unhideWhenUsed="0"/>
+    <w:lsdException w:name="Medium Grid 1 Accent 3" w:semiHidden="0" w:uiPriority="67" w:unhideWhenUsed="0"/>
+    <w:lsdException w:name="Medium Grid 2 Accent 3" w:semiHidden="0" w:uiPriority="68" w:unhideWhenUsed="0"/>
+    <w:lsdException w:name="Medium Grid 3 Accent 3" w:semiHidden="0" w:uiPriority="69" w:unhideWhenUsed="0"/>
+    <w:lsdException w:name="Dark List Accent 3" w:semiHidden="0" w:uiPriority="70" w:unhideWhenUsed="0"/>
+    <w:lsdException w:name="Colorful Shading Accent 3" w:semiHidden="0" w:uiPriority="71" w:unhideWhenUsed="0"/>
+    <w:lsdException w:name="Colorful List Accent 3" w:semiHidden="0" w:uiPriority="72" w:unhideWhenUsed="0"/>
+    <w:lsdException w:name="Colorful Grid Accent 3" w:semiHidden="0" w:uiPriority="73" w:unhideWhenUsed="0"/>
+    <w:lsdException w:name="Light Shading Accent 4" w:semiHidden="0" w:uiPriority="60" w:unhideWhenUsed="0"/>
+    <w:lsdException w:name="Light List Accent 4" w:semiHidden="0" w:uiPriority="61" w:unhideWhenUsed="0"/>
+    <w:lsdException w:name="Light Grid Accent 4" w:semiHidden="0" w:uiPriority="62" w:unhideWhenUsed="0"/>
+    <w:lsdException w:name="Medium Shading 1 Accent 4" w:semiHidden="0" w:uiPriority="63" w:unhideWhenUsed="0"/>
+    <w:lsdException w:name="Medium Shading 2 Accent 4" w:semiHidden="0" w:uiPriority="64" w:unhideWhenUsed="0"/>
+    <w:lsdException w:name="Medium List 1 Accent 4" w:semiHidden="0" w:uiPriority="65" w:unhideWhenUsed="0"/>
+    <w:lsdException w:name="Medium List 2 Accent 4" w:semiHidden="0" w:uiPriority="66" w:unhideWhenUsed="0"/>
+    <w:lsdException w:name="Medium Grid 1 Accent 4" w:semiHidden="0" w:uiPriority="67" w:unhideWhenUsed="0"/>
+    <w:lsdException w:name="Medium Grid 2 Accent 4" w:semiHidden="0" w:uiPriority="68" w:unhideWhenUsed="0"/>
+    <w:lsdException w:name="Medium Grid 3 Accent 4" w:semiHidden="0" w:uiPriority="69" w:unhideWhenUsed="0"/>
+    <w:lsdException w:name="Dark List Accent 4" w:semiHidden="0" w:uiPriority="70" w:unhideWhenUsed="0"/>
+    <w:lsdException w:name="Colorful Shading Accent 4" w:semiHidden="0" w:uiPriority="71" w:unhideWhenUsed="0"/>
+    <w:lsdException w:name="Colorful List Accent 4" w:semiHidden="0" w:uiPriority="72" w:unhideWhenUsed="0"/>
+    <w:lsdException w:name="Colorful Grid Accent 4" w:semiHidden="0" w:uiPriority="73" w:unhideWhenUsed="0"/>
+    <w:lsdException w:name="Light Shading Accent 5" w:semiHidden="0" w:uiPriority="60" w:unhideWhenUsed="0"/>
+    <w:lsdException w:name="Light List Accent 5" w:semiHidden="0" w:uiPriority="61" w:unhideWhenUsed="0"/>
+    <w:lsdException w:name="Light Grid Accent 5" w:semiHidden="0" w:uiPriority="62" w:unhideWhenUsed="0"/>
+    <w:lsdException w:name="Medium Shading 1 Accent 5" w:semiHidden="0" w:uiPriority="63" w:unhideWhenUsed="0"/>
+    <w:lsdException w:name="Medium Shading 2 Accent 5" w:semiHidden="0" w:uiPriority="64" w:unhideWhenUsed="0"/>
+    <w:lsdException w:name="Medium List 1 Accent 5" w:semiHidden="0" w:uiPriority="65" w:unhideWhenUsed="0"/>
+    <w:lsdException w:name="Medium List 2 Accent 5" w:semiHidden="0" w:uiPriority="66" w:unhideWhenUsed="0"/>
+    <w:lsdException w:name="Medium Grid 1 Accent 5" w:semiHidden="0" w:uiPriority="67" w:unhideWhenUsed="0"/>
+    <w:lsdException w:name="Medium Grid 2 Accent 5" w:semiHidden="0" w:uiPriority="68" w:unhideWhenUsed="0"/>
+    <w:lsdException w:name="Medium Grid 3 Accent 5" w:semiHidden="0" w:uiPriority="69" w:unhideWhenUsed="0"/>
+    <w:lsdException w:name="Dark List Accent 5" w:semiHidden="0" w:uiPriority="70" w:unhideWhenUsed="0"/>
+    <w:lsdException w:name="Colorful Shading Accent 5" w:semiHidden="0" w:uiPriority="71" w:unhideWhenUsed="0"/>
+    <w:lsdException w:name="Colorful List Accent 5" w:semiHidden="0" w:uiPriority="72" w:unhideWhenUsed="0"/>
+    <w:lsdException w:name="Colorful Grid Accent 5" w:semiHidden="0" w:uiPriority="73" w:unhideWhenUsed="0"/>
+    <w:lsdException w:name="Light Shading Accent 6" w:semiHidden="0" w:uiPriority="60" w:unhideWhenUsed="0"/>
+    <w:lsdException w:name="Light List Accent 6" w:semiHidden="0" w:uiPriority="61" w:unhideWhenUsed="0"/>
+    <w:lsdException w:name="Light Grid Accent 6" w:semiHidden="0" w:uiPriority="62" w:unhideWhenUsed="0"/>
+    <w:lsdException w:name="Medium Shading 1 Accent 6" w:semiHidden="0" w:uiPriority="63" w:unhideWhenUsed="0"/>
+    <w:lsdException w:name="Medium Shading 2 Accent 6" w:semiHidden="0" w:uiPriority="64" w:unhideWhenUsed="0"/>
+    <w:lsdException w:name="Medium List 1 Accent 6" w:semiHidden="0" w:uiPriority="65" w:unhideWhenUsed="0"/>
+    <w:lsdException w:name="Medium List 2 Accent 6" w:semiHidden="0" w:uiPriority="66" w:unhideWhenUsed="0"/>
+    <w:lsdException w:name="Medium Grid 1 Accent 6" w:semiHidden="0" w:uiPriority="67" w:unhideWhenUsed="0"/>
+    <w:lsdException w:name="Medium Grid 2 Accent 6" w:semiHidden="0" w:uiPriority="68" w:unhideWhenUsed="0"/>
+    <w:lsdException w:name="Medium Grid 3 Accent 6" w:semiHidden="0" w:uiPriority="69" w:unhideWhenUsed="0"/>
+    <w:lsdException w:name="Dark List Accent 6" w:semiHidden="0" w:uiPriority="70" w:unhideWhenUsed="0"/>
+    <w:lsdException w:name="Colorful Shading Accent 6" w:semiHidden="0" w:uiPriority="71" w:unhideWhenUsed="0"/>
+    <w:lsdException w:name="Colorful List Accent 6" w:semiHidden="0" w:uiPriority="72" w:unhideWhenUsed="0"/>
+    <w:lsdException w:name="Colorful Grid Accent 6" w:semiHidden="0" w:uiPriority="73" w:unhideWhenUsed="0"/>
+    <w:lsdException w:name="Subtle Emphasis" w:semiHidden="0" w:uiPriority="19" w:unhideWhenUsed="0" w:qFormat="1"/>
+    <w:lsdException w:name="Intense Emphasis" w:semiHidden="0" w:uiPriority="21" w:unhideWhenUsed="0" w:qFormat="1"/>
+    <w:lsdException w:name="Subtle Reference" w:semiHidden="0" w:uiPriority="31" w:unhideWhenUsed="0" w:qFormat="1"/>
+    <w:lsdException w:name="Intense Reference" w:semiHidden="0" w:uiPriority="32" w:unhideWhenUsed="0" w:qFormat="1"/>
+    <w:lsdException w:name="Book Title" w:semiHidden="0" w:uiPriority="33" w:unhideWhenUsed="0" w:qFormat="1"/>
+    <w:lsdException w:name="Bibliography" w:uiPriority="37"/>
+    <w:lsdException w:name="TOC Heading" w:uiPriority="39" w:qFormat="1"/>
+  </w:latentStyles>
+  <w:style w:type="paragraph" w:default="1" w:styleId="Normal">
+    <w:name w:val="Normal"/>
+    <w:qFormat/>
+  </w:style>
+  <w:style w:type="character" w:default="1" w:styleId="DefaultParagraphFont">
+    <w:name w:val="Default Paragraph Font"/>
+    <w:uiPriority w:val="1"/>
+    <w:semiHidden/>
+    <w:unhideWhenUsed/>
+  </w:style>
+  <w:style w:type="table" w:default="1" w:styleId="TableNormal">
+    <w:name w:val="Normal Table"/>
+    <w:uiPriority w:val="99"/>
+    <w:semiHidden/>
+    <w:unhideWhenUsed/>
+    <w:tblPr>
+      <w:tblInd w:w="0" w:type="dxa"/>
+      <w:tblCellMar>
+        <w:top w:w="0" w:type="dxa"/>
+        <w:left w:w="108" w:type="dxa"/>
+        <w:bottom w:w="0" w:type="dxa"/>
+        <w:right w:w="108" w:type="dxa"/>
+      </w:tblCellMar>
+    </w:tblPr>
+  </w:style>
+  <w:style w:type="numbering" w:default="1" w:styleId="NoList">
+    <w:name w:val="No List"/>
+    <w:uiPriority w:val="99"/>
+    <w:semiHidden/>
+    <w:unhideWhenUsed/>
   </w:style>
 </w:styles>
 </file>

</xml_diff>